<commit_message>
Atualizacao da proposta comercial
</commit_message>
<xml_diff>
--- a/2019-03-28 (N2) PROPOSTA COMERCIAL, Correlatos e PPT Pitch/2019-03-28-modelo_de_proposta_comercial.docx
+++ b/2019-03-28 (N2) PROPOSTA COMERCIAL, Correlatos e PPT Pitch/2019-03-28-modelo_de_proposta_comercial.docx
@@ -13,81 +13,67 @@
     <w:p>
       <w:pPr>
         <w:spacing w:after="0" w:line="240" w:lineRule="auto"/>
-        <w:rPr>
-          <w:rFonts w:ascii="Calibri" w:eastAsia="Calibri" w:hAnsi="Calibri" w:cs="Calibri"/>
-        </w:rPr>
-      </w:pPr>
-    </w:p>
-    <w:p>
-      <w:pPr>
-        <w:spacing w:after="0" w:line="240" w:lineRule="auto"/>
-        <w:rPr>
-          <w:rFonts w:ascii="Calibri" w:eastAsia="Calibri" w:hAnsi="Calibri" w:cs="Calibri"/>
-        </w:rPr>
-      </w:pPr>
-    </w:p>
-    <w:p>
-      <w:pPr>
-        <w:spacing w:after="0" w:line="240" w:lineRule="auto"/>
-        <w:rPr>
-          <w:rFonts w:ascii="Calibri" w:eastAsia="Calibri" w:hAnsi="Calibri" w:cs="Calibri"/>
-        </w:rPr>
-      </w:pPr>
-    </w:p>
-    <w:p>
-      <w:pPr>
-        <w:spacing w:after="0" w:line="240" w:lineRule="auto"/>
-        <w:rPr>
-          <w:rFonts w:ascii="Calibri" w:eastAsia="Calibri" w:hAnsi="Calibri" w:cs="Calibri"/>
-        </w:rPr>
-      </w:pPr>
-    </w:p>
-    <w:p>
-      <w:pPr>
-        <w:spacing w:after="0" w:line="240" w:lineRule="auto"/>
-        <w:rPr>
-          <w:rFonts w:ascii="Calibri" w:eastAsia="Calibri" w:hAnsi="Calibri" w:cs="Calibri"/>
-        </w:rPr>
-      </w:pPr>
-    </w:p>
-    <w:p>
-      <w:pPr>
-        <w:spacing w:after="0" w:line="240" w:lineRule="auto"/>
-        <w:rPr>
-          <w:rFonts w:ascii="Calibri" w:eastAsia="Calibri" w:hAnsi="Calibri" w:cs="Calibri"/>
-        </w:rPr>
-      </w:pPr>
-      <w:r>
-        <w:rPr>
-          <w:rFonts w:ascii="Calibri" w:eastAsia="Calibri" w:hAnsi="Calibri" w:cs="Calibri"/>
-          <w:shd w:val="clear" w:color="auto" w:fill="FFFF00"/>
-        </w:rPr>
-        <w:t>INSIRA A PLACA DA EMPRESA AQUI</w:t>
-      </w:r>
-    </w:p>
-    <w:p>
-      <w:pPr>
-        <w:spacing w:after="0" w:line="240" w:lineRule="auto"/>
-        <w:rPr>
-          <w:rFonts w:ascii="Calibri" w:eastAsia="Calibri" w:hAnsi="Calibri" w:cs="Calibri"/>
-        </w:rPr>
-      </w:pPr>
-    </w:p>
-    <w:p>
-      <w:pPr>
-        <w:spacing w:after="0" w:line="240" w:lineRule="auto"/>
-        <w:rPr>
-          <w:rFonts w:ascii="Calibri" w:eastAsia="Calibri" w:hAnsi="Calibri" w:cs="Calibri"/>
-        </w:rPr>
-      </w:pPr>
-    </w:p>
-    <w:p>
-      <w:pPr>
-        <w:spacing w:after="0" w:line="240" w:lineRule="auto"/>
-        <w:rPr>
-          <w:rFonts w:ascii="Calibri" w:eastAsia="Calibri" w:hAnsi="Calibri" w:cs="Calibri"/>
-        </w:rPr>
-      </w:pPr>
+        <w:jc w:val="center"/>
+        <w:rPr>
+          <w:rFonts w:ascii="Calibri" w:eastAsia="Calibri" w:hAnsi="Calibri" w:cs="Calibri"/>
+        </w:rPr>
+      </w:pPr>
+      <w:r>
+        <w:rPr>
+          <w:rFonts w:ascii="Calibri" w:eastAsia="Calibri" w:hAnsi="Calibri" w:cs="Calibri"/>
+          <w:noProof/>
+          <w:color w:val="222222"/>
+          <w:shd w:val="clear" w:color="auto" w:fill="FFFFFF"/>
+        </w:rPr>
+        <w:drawing>
+          <wp:inline distT="0" distB="0" distL="0" distR="0" wp14:anchorId="6431E007" wp14:editId="4169C6ED">
+            <wp:extent cx="3169920" cy="1785109"/>
+            <wp:effectExtent l="0" t="0" r="0" b="0"/>
+            <wp:docPr id="4" name="Imagem 4"/>
+            <wp:cNvGraphicFramePr>
+              <a:graphicFrameLocks xmlns:a="http://schemas.openxmlformats.org/drawingml/2006/main" noChangeAspect="1"/>
+            </wp:cNvGraphicFramePr>
+            <a:graphic xmlns:a="http://schemas.openxmlformats.org/drawingml/2006/main">
+              <a:graphicData uri="http://schemas.openxmlformats.org/drawingml/2006/picture">
+                <pic:pic xmlns:pic="http://schemas.openxmlformats.org/drawingml/2006/picture">
+                  <pic:nvPicPr>
+                    <pic:cNvPr id="0" name="Picture 5"/>
+                    <pic:cNvPicPr>
+                      <a:picLocks noChangeAspect="1" noChangeArrowheads="1"/>
+                    </pic:cNvPicPr>
+                  </pic:nvPicPr>
+                  <pic:blipFill>
+                    <a:blip r:embed="rId6">
+                      <a:extLst>
+                        <a:ext uri="{28A0092B-C50C-407E-A947-70E740481C1C}">
+                          <a14:useLocalDpi xmlns:a14="http://schemas.microsoft.com/office/drawing/2010/main" val="0"/>
+                        </a:ext>
+                      </a:extLst>
+                    </a:blip>
+                    <a:srcRect/>
+                    <a:stretch>
+                      <a:fillRect/>
+                    </a:stretch>
+                  </pic:blipFill>
+                  <pic:spPr bwMode="auto">
+                    <a:xfrm>
+                      <a:off x="0" y="0"/>
+                      <a:ext cx="3202063" cy="1803210"/>
+                    </a:xfrm>
+                    <a:prstGeom prst="rect">
+                      <a:avLst/>
+                    </a:prstGeom>
+                    <a:noFill/>
+                    <a:ln>
+                      <a:noFill/>
+                    </a:ln>
+                  </pic:spPr>
+                </pic:pic>
+              </a:graphicData>
+            </a:graphic>
+          </wp:inline>
+        </w:drawing>
+      </w:r>
     </w:p>
     <w:p>
       <w:pPr>
@@ -109,60 +95,6 @@
           <w:sz w:val="48"/>
         </w:rPr>
         <w:t>Proposta Comercial</w:t>
-      </w:r>
-    </w:p>
-    <w:p>
-      <w:pPr>
-        <w:spacing w:after="0" w:line="240" w:lineRule="auto"/>
-        <w:rPr>
-          <w:rFonts w:ascii="Calibri" w:eastAsia="Calibri" w:hAnsi="Calibri" w:cs="Calibri"/>
-        </w:rPr>
-      </w:pPr>
-    </w:p>
-    <w:p>
-      <w:pPr>
-        <w:spacing w:after="0" w:line="240" w:lineRule="auto"/>
-        <w:rPr>
-          <w:rFonts w:ascii="Calibri" w:eastAsia="Calibri" w:hAnsi="Calibri" w:cs="Calibri"/>
-        </w:rPr>
-      </w:pPr>
-    </w:p>
-    <w:p>
-      <w:pPr>
-        <w:spacing w:after="0" w:line="240" w:lineRule="auto"/>
-        <w:rPr>
-          <w:rFonts w:ascii="Calibri" w:eastAsia="Calibri" w:hAnsi="Calibri" w:cs="Calibri"/>
-        </w:rPr>
-      </w:pPr>
-    </w:p>
-    <w:p>
-      <w:pPr>
-        <w:spacing w:after="0" w:line="240" w:lineRule="auto"/>
-        <w:rPr>
-          <w:rFonts w:ascii="Calibri" w:eastAsia="Calibri" w:hAnsi="Calibri" w:cs="Calibri"/>
-        </w:rPr>
-      </w:pPr>
-    </w:p>
-    <w:p>
-      <w:pPr>
-        <w:spacing w:after="0" w:line="240" w:lineRule="auto"/>
-        <w:rPr>
-          <w:rFonts w:ascii="Calibri" w:eastAsia="Calibri" w:hAnsi="Calibri" w:cs="Calibri"/>
-        </w:rPr>
-      </w:pPr>
-    </w:p>
-    <w:p>
-      <w:pPr>
-        <w:spacing w:after="0" w:line="240" w:lineRule="auto"/>
-        <w:rPr>
-          <w:rFonts w:ascii="Calibri" w:eastAsia="Calibri" w:hAnsi="Calibri" w:cs="Calibri"/>
-        </w:rPr>
-      </w:pPr>
-      <w:r>
-        <w:rPr>
-          <w:rFonts w:ascii="Calibri" w:eastAsia="Calibri" w:hAnsi="Calibri" w:cs="Calibri"/>
-        </w:rPr>
-        <w:t xml:space="preserve"> </w:t>
       </w:r>
     </w:p>
     <w:p>
@@ -214,171 +146,125 @@
     </w:p>
     <w:p>
       <w:pPr>
+        <w:rPr>
+          <w:rFonts w:eastAsia="Cambria"/>
+        </w:rPr>
+      </w:pPr>
+      <w:r>
+        <w:rPr>
+          <w:rFonts w:eastAsia="Cambria"/>
+        </w:rPr>
+        <w:t>Atualmente não existe uma forma de enviar convites digitais para eventos de instituições que não possuem CNPJ, como por exemplo para um aniversário, complicando assim o controle desses convites e convidados. Em virtude deste fato, nossa equipe está desenvolvendo uma solução que visa justamente sanar essa necessidade:</w:t>
+      </w:r>
+    </w:p>
+    <w:p>
+      <w:pPr>
+        <w:rPr>
+          <w:rFonts w:eastAsia="Cambria"/>
+        </w:rPr>
+      </w:pPr>
+      <w:r>
+        <w:rPr>
+          <w:rFonts w:eastAsia="Cambria"/>
+        </w:rPr>
+        <w:t>Hoje, o fluxo de atividades em sites de compras de ingressos possui muitas etapas:</w:t>
+      </w:r>
+    </w:p>
+    <w:p>
+      <w:pPr>
+        <w:rPr>
+          <w:rFonts w:eastAsia="Cambria"/>
+        </w:rPr>
+      </w:pPr>
+      <w:r>
+        <w:rPr>
+          <w:rFonts w:eastAsia="Cambria"/>
+        </w:rPr>
+        <w:t>a)</w:t>
+      </w:r>
+      <w:r>
+        <w:rPr>
+          <w:rFonts w:eastAsia="Cambria"/>
+        </w:rPr>
+        <w:t xml:space="preserve"> </w:t>
+      </w:r>
+      <w:r>
+        <w:rPr>
+          <w:rFonts w:eastAsia="Cambria"/>
+        </w:rPr>
+        <w:t xml:space="preserve">O cadastro de </w:t>
+      </w:r>
+      <w:r>
+        <w:rPr>
+          <w:rFonts w:eastAsia="Cambria"/>
+        </w:rPr>
+        <w:t>novos usuários</w:t>
+      </w:r>
+      <w:r>
+        <w:rPr>
+          <w:rFonts w:eastAsia="Cambria"/>
+        </w:rPr>
+        <w:t xml:space="preserve"> e muito complexo e extenso;</w:t>
+      </w:r>
+    </w:p>
+    <w:p>
+      <w:pPr>
+        <w:rPr>
+          <w:rFonts w:eastAsia="Cambria"/>
+        </w:rPr>
+      </w:pPr>
+      <w:r>
+        <w:rPr>
+          <w:rFonts w:eastAsia="Cambria"/>
+        </w:rPr>
+        <w:t>b)</w:t>
+      </w:r>
+      <w:r>
+        <w:rPr>
+          <w:rFonts w:eastAsia="Cambria"/>
+        </w:rPr>
+        <w:t xml:space="preserve"> </w:t>
+      </w:r>
+      <w:r>
+        <w:rPr>
+          <w:rFonts w:eastAsia="Cambria"/>
+        </w:rPr>
+        <w:t>Possui muitas etapas para adquirir um ingresso;</w:t>
+      </w:r>
+    </w:p>
+    <w:p>
+      <w:pPr>
+        <w:rPr>
+          <w:rFonts w:eastAsia="Cambria"/>
+        </w:rPr>
+      </w:pPr>
+      <w:r>
+        <w:rPr>
+          <w:rFonts w:eastAsia="Cambria"/>
+        </w:rPr>
+        <w:t>c)Tem suporte para médios e grandes eventos, mas não p</w:t>
+      </w:r>
+      <w:r>
+        <w:rPr>
+          <w:rFonts w:eastAsia="Cambria"/>
+        </w:rPr>
+        <w:t>a</w:t>
+      </w:r>
+      <w:r>
+        <w:rPr>
+          <w:rFonts w:eastAsia="Cambria"/>
+        </w:rPr>
+        <w:t>ra os pequenos.</w:t>
+      </w:r>
+    </w:p>
+    <w:p>
+      <w:pPr>
         <w:spacing w:after="200" w:line="276" w:lineRule="auto"/>
         <w:rPr>
           <w:rFonts w:ascii="Calibri" w:eastAsia="Calibri" w:hAnsi="Calibri" w:cs="Calibri"/>
           <w:sz w:val="2"/>
         </w:rPr>
       </w:pPr>
-    </w:p>
-    <w:p>
-      <w:pPr>
-        <w:spacing w:after="200" w:line="360" w:lineRule="auto"/>
-        <w:jc w:val="both"/>
-        <w:rPr>
-          <w:rFonts w:ascii="Calibri" w:eastAsia="Calibri" w:hAnsi="Calibri" w:cs="Calibri"/>
-          <w:i/>
-          <w:color w:val="222222"/>
-          <w:shd w:val="clear" w:color="auto" w:fill="FFFFFF"/>
-        </w:rPr>
-      </w:pPr>
-      <w:r>
-        <w:rPr>
-          <w:rFonts w:ascii="Calibri" w:eastAsia="Calibri" w:hAnsi="Calibri" w:cs="Calibri"/>
-          <w:color w:val="222222"/>
-          <w:shd w:val="clear" w:color="auto" w:fill="FFFFFF"/>
-        </w:rPr>
-        <w:t xml:space="preserve">Exemplo: </w:t>
-      </w:r>
-      <w:r>
-        <w:rPr>
-          <w:rFonts w:ascii="Calibri" w:eastAsia="Calibri" w:hAnsi="Calibri" w:cs="Calibri"/>
-          <w:i/>
-          <w:color w:val="222222"/>
-          <w:shd w:val="clear" w:color="auto" w:fill="FFFFFF"/>
-        </w:rPr>
-        <w:t>Atualmente uma boa parte das instituições de ensino e empresas não possuem um controle abrangente e preciso sobre suas estruturas e equipamentos. Em detrimento a este fato, nossa equipe está desenvolvendo uma solução que visa justamente sanar essa necessid</w:t>
-      </w:r>
-      <w:r>
-        <w:rPr>
-          <w:rFonts w:ascii="Calibri" w:eastAsia="Calibri" w:hAnsi="Calibri" w:cs="Calibri"/>
-          <w:i/>
-          <w:color w:val="222222"/>
-          <w:shd w:val="clear" w:color="auto" w:fill="FFFFFF"/>
-        </w:rPr>
-        <w:t>ade:</w:t>
-      </w:r>
-    </w:p>
-    <w:p>
-      <w:pPr>
-        <w:spacing w:after="200" w:line="360" w:lineRule="auto"/>
-        <w:jc w:val="both"/>
-        <w:rPr>
-          <w:rFonts w:ascii="Calibri" w:eastAsia="Calibri" w:hAnsi="Calibri" w:cs="Calibri"/>
-          <w:i/>
-          <w:color w:val="222222"/>
-          <w:shd w:val="clear" w:color="auto" w:fill="FFFFFF"/>
-        </w:rPr>
-      </w:pPr>
-      <w:r>
-        <w:rPr>
-          <w:rFonts w:ascii="Calibri" w:eastAsia="Calibri" w:hAnsi="Calibri" w:cs="Calibri"/>
-          <w:i/>
-          <w:color w:val="222222"/>
-          <w:shd w:val="clear" w:color="auto" w:fill="FFFFFF"/>
-        </w:rPr>
-        <w:t>Hoje, o fluxo de atividades é um tanto quanto caótico, e pode ser assim descrito:</w:t>
-      </w:r>
-    </w:p>
-    <w:p>
-      <w:pPr>
-        <w:spacing w:after="200" w:line="360" w:lineRule="auto"/>
-        <w:jc w:val="both"/>
-        <w:rPr>
-          <w:rFonts w:ascii="Calibri" w:eastAsia="Calibri" w:hAnsi="Calibri" w:cs="Calibri"/>
-          <w:i/>
-          <w:color w:val="222222"/>
-          <w:shd w:val="clear" w:color="auto" w:fill="FFFFFF"/>
-        </w:rPr>
-      </w:pPr>
-      <w:r>
-        <w:rPr>
-          <w:rFonts w:ascii="Calibri" w:eastAsia="Calibri" w:hAnsi="Calibri" w:cs="Calibri"/>
-          <w:i/>
-          <w:color w:val="222222"/>
-          <w:shd w:val="clear" w:color="auto" w:fill="FFFFFF"/>
-        </w:rPr>
-        <w:t>a) Não existe controle de laboratórios que estão disponíveis ou ocupados</w:t>
-      </w:r>
-    </w:p>
-    <w:p>
-      <w:pPr>
-        <w:spacing w:after="200" w:line="360" w:lineRule="auto"/>
-        <w:jc w:val="both"/>
-        <w:rPr>
-          <w:rFonts w:ascii="Calibri" w:eastAsia="Calibri" w:hAnsi="Calibri" w:cs="Calibri"/>
-          <w:i/>
-          <w:color w:val="222222"/>
-          <w:shd w:val="clear" w:color="auto" w:fill="FFFFFF"/>
-        </w:rPr>
-      </w:pPr>
-      <w:r>
-        <w:rPr>
-          <w:rFonts w:ascii="Calibri" w:eastAsia="Calibri" w:hAnsi="Calibri" w:cs="Calibri"/>
-          <w:i/>
-          <w:color w:val="222222"/>
-          <w:shd w:val="clear" w:color="auto" w:fill="FFFFFF"/>
-        </w:rPr>
-        <w:t>b) Não existe um controle de equipamentos defeituosos e a frequência com que eles estragam.</w:t>
-      </w:r>
-    </w:p>
-    <w:p>
-      <w:pPr>
-        <w:spacing w:after="200" w:line="360" w:lineRule="auto"/>
-        <w:jc w:val="both"/>
-        <w:rPr>
-          <w:rFonts w:ascii="Calibri" w:eastAsia="Calibri" w:hAnsi="Calibri" w:cs="Calibri"/>
-          <w:i/>
-          <w:color w:val="222222"/>
-          <w:shd w:val="clear" w:color="auto" w:fill="FFFFFF"/>
-        </w:rPr>
-      </w:pPr>
-      <w:r>
-        <w:rPr>
-          <w:rFonts w:ascii="Calibri" w:eastAsia="Calibri" w:hAnsi="Calibri" w:cs="Calibri"/>
-          <w:i/>
-          <w:color w:val="222222"/>
-          <w:shd w:val="clear" w:color="auto" w:fill="FFFFFF"/>
-        </w:rPr>
-        <w:t>c) N</w:t>
-      </w:r>
-      <w:r>
-        <w:rPr>
-          <w:rFonts w:ascii="Calibri" w:eastAsia="Calibri" w:hAnsi="Calibri" w:cs="Calibri"/>
-          <w:i/>
-          <w:color w:val="222222"/>
-          <w:shd w:val="clear" w:color="auto" w:fill="FFFFFF"/>
-        </w:rPr>
-        <w:t>ão existe algum meio de comunicação que os usuários consigam sugerir melhorias ou fazer reclamações.</w:t>
-      </w:r>
-    </w:p>
-    <w:p>
-      <w:pPr>
-        <w:spacing w:after="200" w:line="360" w:lineRule="auto"/>
-        <w:jc w:val="both"/>
-        <w:rPr>
-          <w:rFonts w:ascii="Calibri" w:eastAsia="Calibri" w:hAnsi="Calibri" w:cs="Calibri"/>
-          <w:color w:val="222222"/>
-          <w:shd w:val="clear" w:color="auto" w:fill="FFFFFF"/>
-        </w:rPr>
-      </w:pPr>
-      <w:r>
-        <w:rPr>
-          <w:rFonts w:ascii="Calibri" w:eastAsia="Calibri" w:hAnsi="Calibri" w:cs="Calibri"/>
-          <w:i/>
-          <w:color w:val="222222"/>
-          <w:shd w:val="clear" w:color="auto" w:fill="FFFFFF"/>
-        </w:rPr>
-        <w:t>d) Não existe controle de manutenções a serem feitas em toda a estrutura, tanto quanto equipamentos e softwares</w:t>
-      </w:r>
-      <w:r>
-        <w:rPr>
-          <w:rFonts w:ascii="Calibri" w:eastAsia="Calibri" w:hAnsi="Calibri" w:cs="Calibri"/>
-          <w:color w:val="222222"/>
-          <w:shd w:val="clear" w:color="auto" w:fill="FFFFFF"/>
-        </w:rPr>
-        <w:t>.</w:t>
-      </w:r>
     </w:p>
     <w:p>
       <w:pPr>
@@ -407,32 +293,6 @@
     </w:p>
     <w:p>
       <w:pPr>
-        <w:spacing w:after="200" w:line="276" w:lineRule="auto"/>
-        <w:rPr>
-          <w:rFonts w:ascii="Calibri" w:eastAsia="Calibri" w:hAnsi="Calibri" w:cs="Calibri"/>
-          <w:i/>
-          <w:shd w:val="clear" w:color="auto" w:fill="FFFF00"/>
-        </w:rPr>
-      </w:pPr>
-      <w:r>
-        <w:rPr>
-          <w:rFonts w:ascii="Calibri" w:eastAsia="Calibri" w:hAnsi="Calibri" w:cs="Calibri"/>
-          <w:i/>
-          <w:shd w:val="clear" w:color="auto" w:fill="FFFF00"/>
-        </w:rPr>
-        <w:t xml:space="preserve">Foram </w:t>
-      </w:r>
-      <w:r>
-        <w:rPr>
-          <w:rFonts w:ascii="Calibri" w:eastAsia="Calibri" w:hAnsi="Calibri" w:cs="Calibri"/>
-          <w:i/>
-          <w:shd w:val="clear" w:color="auto" w:fill="FFFF00"/>
-        </w:rPr>
-        <w:t>encontrados os seguintes projetos correlatos (2 projetos)</w:t>
-      </w:r>
-    </w:p>
-    <w:p>
-      <w:pPr>
         <w:numPr>
           <w:ilvl w:val="0"/>
           <w:numId w:val="3"/>
@@ -453,10 +313,8 @@
           <w:color w:val="222222"/>
           <w:shd w:val="clear" w:color="auto" w:fill="FFFFFF"/>
         </w:rPr>
-        <w:lastRenderedPageBreak/>
-        <w:t xml:space="preserve">Sistema Integrado aos Serviços de Infraestrutura de Tecnologia da Informação para Gerência de Problemas Baseada em </w:t>
-      </w:r>
-      <w:proofErr w:type="spellStart"/>
+        <w:t>Site e aplicativo mobile para comprar ingressos de eventos, e garantir maior facilidade na entrada do evento:</w:t>
+      </w:r>
       <w:r>
         <w:rPr>
           <w:rFonts w:ascii="Calibri" w:eastAsia="Calibri" w:hAnsi="Calibri" w:cs="Calibri"/>
@@ -464,30 +322,105 @@
           <w:color w:val="222222"/>
           <w:shd w:val="clear" w:color="auto" w:fill="FFFFFF"/>
         </w:rPr>
-        <w:t>Itil</w:t>
-      </w:r>
-      <w:proofErr w:type="spellEnd"/>
-      <w:r>
+        <w:t xml:space="preserve"> </w:t>
+      </w:r>
+    </w:p>
+    <w:p>
+      <w:pPr>
+        <w:numPr>
+          <w:ilvl w:val="0"/>
+          <w:numId w:val="3"/>
+        </w:numPr>
+        <w:spacing w:after="0" w:line="360" w:lineRule="auto"/>
+        <w:ind w:left="720" w:hanging="360"/>
+        <w:rPr>
+          <w:rFonts w:ascii="Verdana" w:eastAsia="Verdana" w:hAnsi="Verdana" w:cs="Verdana"/>
+          <w:i/>
+          <w:sz w:val="24"/>
+          <w:szCs w:val="24"/>
+          <w:u w:val="single"/>
+          <w:shd w:val="clear" w:color="auto" w:fill="FFFF00"/>
+        </w:rPr>
+      </w:pPr>
+      <w:hyperlink r:id="rId7" w:history="1">
+        <w:r>
+          <w:rPr>
+            <w:rStyle w:val="Hyperlink"/>
+          </w:rPr>
+          <w:t>https://www.ingressorapido.com.br/</w:t>
+        </w:r>
+      </w:hyperlink>
+    </w:p>
+    <w:p>
+      <w:pPr>
+        <w:spacing w:after="0" w:line="360" w:lineRule="auto"/>
+        <w:ind w:left="708"/>
         <w:rPr>
           <w:rFonts w:ascii="Calibri" w:eastAsia="Calibri" w:hAnsi="Calibri" w:cs="Calibri"/>
           <w:i/>
           <w:color w:val="222222"/>
           <w:shd w:val="clear" w:color="auto" w:fill="FFFFFF"/>
         </w:rPr>
-        <w:t xml:space="preserve">: </w:t>
-      </w:r>
-      <w:hyperlink r:id="rId5">
+      </w:pPr>
+      <w:r>
+        <w:rPr>
+          <w:rFonts w:ascii="Calibri" w:eastAsia="Calibri" w:hAnsi="Calibri" w:cs="Calibri"/>
+          <w:i/>
+          <w:color w:val="222222"/>
+          <w:shd w:val="clear" w:color="auto" w:fill="FFFFFF"/>
+        </w:rPr>
+        <w:t>Site e aplicativo mobile, também focado na compra e venda de ingressos para eventos. Garantindo maior controle e facilidade na entrada d</w:t>
+      </w:r>
+      <w:r>
+        <w:rPr>
+          <w:rFonts w:ascii="Calibri" w:eastAsia="Calibri" w:hAnsi="Calibri" w:cs="Calibri"/>
+          <w:i/>
+          <w:color w:val="222222"/>
+          <w:shd w:val="clear" w:color="auto" w:fill="FFFFFF"/>
+        </w:rPr>
+        <w:t>os</w:t>
+      </w:r>
+      <w:r>
+        <w:rPr>
+          <w:rFonts w:ascii="Calibri" w:eastAsia="Calibri" w:hAnsi="Calibri" w:cs="Calibri"/>
+          <w:i/>
+          <w:color w:val="222222"/>
+          <w:shd w:val="clear" w:color="auto" w:fill="FFFFFF"/>
+        </w:rPr>
+        <w:t xml:space="preserve"> eventos:</w:t>
+      </w:r>
+    </w:p>
+    <w:p>
+      <w:pPr>
+        <w:numPr>
+          <w:ilvl w:val="0"/>
+          <w:numId w:val="3"/>
+        </w:numPr>
+        <w:spacing w:after="0" w:line="360" w:lineRule="auto"/>
+        <w:ind w:left="720" w:hanging="360"/>
+        <w:rPr>
+          <w:rFonts w:ascii="Verdana" w:eastAsia="Verdana" w:hAnsi="Verdana" w:cs="Verdana"/>
+          <w:i/>
+          <w:sz w:val="24"/>
+          <w:szCs w:val="24"/>
+          <w:u w:val="single"/>
+          <w:shd w:val="clear" w:color="auto" w:fill="FFFF00"/>
+        </w:rPr>
+      </w:pPr>
+      <w:hyperlink r:id="rId8" w:history="1">
         <w:r>
           <w:rPr>
-            <w:rFonts w:ascii="Calibri" w:eastAsia="Calibri" w:hAnsi="Calibri" w:cs="Calibri"/>
-            <w:i/>
-            <w:color w:val="222222"/>
-            <w:u w:val="single"/>
-            <w:shd w:val="clear" w:color="auto" w:fill="FFFFFF"/>
+            <w:rStyle w:val="Hyperlink"/>
           </w:rPr>
-          <w:t>http://www.inf.furb.br/tcc/index.php?cd=6&amp;tcc=1315</w:t>
+          <w:t>http://www.blueticket.com.br/</w:t>
         </w:r>
       </w:hyperlink>
+      <w:r>
+        <w:rPr>
+          <w:u w:val="single"/>
+        </w:rPr>
+        <w:t xml:space="preserve"> </w:t>
+      </w:r>
     </w:p>
     <w:p>
       <w:pPr>
@@ -516,15 +449,6 @@
     </w:p>
     <w:p>
       <w:pPr>
-        <w:spacing w:after="200" w:line="276" w:lineRule="auto"/>
-        <w:rPr>
-          <w:rFonts w:ascii="Calibri" w:eastAsia="Calibri" w:hAnsi="Calibri" w:cs="Calibri"/>
-          <w:sz w:val="2"/>
-        </w:rPr>
-      </w:pPr>
-    </w:p>
-    <w:p>
-      <w:pPr>
         <w:spacing w:after="200" w:line="360" w:lineRule="auto"/>
         <w:jc w:val="both"/>
         <w:rPr>
@@ -537,7 +461,7 @@
           <w:color w:val="222222"/>
           <w:shd w:val="clear" w:color="auto" w:fill="FFFFFF"/>
         </w:rPr>
-        <w:t>Exemplo: Disponibilizar um aplicativo para controle de infraestrutura incluindo outras funcionalidades qu</w:t>
+        <w:t>Disponibilizar um aplicativo para controle de i</w:t>
       </w:r>
       <w:r>
         <w:rPr>
@@ -545,24 +469,34 @@
           <w:color w:val="222222"/>
           <w:shd w:val="clear" w:color="auto" w:fill="FFFFFF"/>
         </w:rPr>
-        <w:t>e tornam a vida do usuário muito mais fácil.</w:t>
-      </w:r>
-    </w:p>
-    <w:p>
-      <w:pPr>
-        <w:spacing w:after="200" w:line="276" w:lineRule="auto"/>
-        <w:rPr>
-          <w:rFonts w:ascii="Calibri" w:eastAsia="Calibri" w:hAnsi="Calibri" w:cs="Calibri"/>
-        </w:rPr>
-      </w:pPr>
-    </w:p>
-    <w:p>
-      <w:pPr>
-        <w:spacing w:after="200" w:line="276" w:lineRule="auto"/>
-        <w:rPr>
-          <w:rFonts w:ascii="Calibri" w:eastAsia="Calibri" w:hAnsi="Calibri" w:cs="Calibri"/>
-        </w:rPr>
-      </w:pPr>
+        <w:t xml:space="preserve">ngressos de eventos de uma forma mais prática, utilizando </w:t>
+      </w:r>
+      <w:proofErr w:type="spellStart"/>
+      <w:r>
+        <w:rPr>
+          <w:rFonts w:ascii="Calibri" w:eastAsia="Calibri" w:hAnsi="Calibri" w:cs="Calibri"/>
+          <w:color w:val="222222"/>
+          <w:shd w:val="clear" w:color="auto" w:fill="FFFFFF"/>
+        </w:rPr>
+        <w:t>QRCode</w:t>
+      </w:r>
+      <w:proofErr w:type="spellEnd"/>
+      <w:r>
+        <w:rPr>
+          <w:rFonts w:ascii="Calibri" w:eastAsia="Calibri" w:hAnsi="Calibri" w:cs="Calibri"/>
+          <w:color w:val="222222"/>
+          <w:shd w:val="clear" w:color="auto" w:fill="FFFFFF"/>
+        </w:rPr>
+        <w:t xml:space="preserve"> para melhor identificação</w:t>
+      </w:r>
+      <w:r>
+        <w:rPr>
+          <w:rFonts w:ascii="Calibri" w:eastAsia="Calibri" w:hAnsi="Calibri" w:cs="Calibri"/>
+          <w:color w:val="222222"/>
+          <w:shd w:val="clear" w:color="auto" w:fill="FFFFFF"/>
+        </w:rPr>
+        <w:t>.</w:t>
+      </w:r>
     </w:p>
     <w:p>
       <w:pPr>
@@ -615,12 +549,44 @@
         </w:rPr>
       </w:pPr>
       <w:r>
-        <w:object w:dxaOrig="8707" w:dyaOrig="5906">
-          <v:rect id="rectole0000000000" o:spid="_x0000_i1025" style="width:435.5pt;height:295.5pt" o:ole="" o:preferrelative="t" stroked="f">
-            <v:imagedata r:id="rId6" o:title=""/>
-          </v:rect>
-          <o:OLEObject Type="Embed" ProgID="StaticMetafile" ShapeID="rectole0000000000" DrawAspect="Content" ObjectID="_1614702760" r:id="rId7"/>
-        </w:object>
+        <w:rPr>
+          <w:noProof/>
+        </w:rPr>
+        <w:drawing>
+          <wp:inline distT="0" distB="0" distL="0" distR="0" wp14:anchorId="661EDABD" wp14:editId="790F3A7D">
+            <wp:extent cx="5400040" cy="2505075"/>
+            <wp:effectExtent l="0" t="0" r="0" b="0"/>
+            <wp:docPr id="5" name="Imagem 5"/>
+            <wp:cNvGraphicFramePr>
+              <a:graphicFrameLocks xmlns:a="http://schemas.openxmlformats.org/drawingml/2006/main" noChangeAspect="1"/>
+            </wp:cNvGraphicFramePr>
+            <a:graphic xmlns:a="http://schemas.openxmlformats.org/drawingml/2006/main">
+              <a:graphicData uri="http://schemas.openxmlformats.org/drawingml/2006/picture">
+                <pic:pic xmlns:pic="http://schemas.openxmlformats.org/drawingml/2006/picture">
+                  <pic:nvPicPr>
+                    <pic:cNvPr id="1" name=""/>
+                    <pic:cNvPicPr/>
+                  </pic:nvPicPr>
+                  <pic:blipFill>
+                    <a:blip r:embed="rId9"/>
+                    <a:stretch>
+                      <a:fillRect/>
+                    </a:stretch>
+                  </pic:blipFill>
+                  <pic:spPr>
+                    <a:xfrm>
+                      <a:off x="0" y="0"/>
+                      <a:ext cx="5400040" cy="2505075"/>
+                    </a:xfrm>
+                    <a:prstGeom prst="rect">
+                      <a:avLst/>
+                    </a:prstGeom>
+                  </pic:spPr>
+                </pic:pic>
+              </a:graphicData>
+            </a:graphic>
+          </wp:inline>
+        </w:drawing>
       </w:r>
     </w:p>
     <w:p>
@@ -662,7 +628,6 @@
           <w:color w:val="4F81BD"/>
           <w:sz w:val="24"/>
         </w:rPr>
-        <w:lastRenderedPageBreak/>
         <w:t>Indicativo da tecnologia</w:t>
       </w:r>
     </w:p>
@@ -680,22 +645,45 @@
           <w:rFonts w:ascii="Calibri" w:eastAsia="Calibri" w:hAnsi="Calibri" w:cs="Calibri"/>
           <w:shd w:val="clear" w:color="auto" w:fill="FFFFFF"/>
         </w:rPr>
-        <w:t xml:space="preserve">Exemplo: </w:t>
-      </w:r>
-      <w:r>
-        <w:rPr>
-          <w:rFonts w:ascii="Calibri" w:eastAsia="Calibri" w:hAnsi="Calibri" w:cs="Calibri"/>
-          <w:i/>
-          <w:shd w:val="clear" w:color="auto" w:fill="FFFF00"/>
-        </w:rPr>
-        <w:t xml:space="preserve">Para o desenvolvimento do sistema será utilizado a linguagem de programação Java, biblioteca de comunicação JDBC para comunicação com o banco de dados, banco de dados </w:t>
+        <w:t xml:space="preserve">Para o desenvolvimento deste sistema, utilizaremos o </w:t>
       </w:r>
       <w:proofErr w:type="spellStart"/>
       <w:r>
         <w:rPr>
           <w:rFonts w:ascii="Calibri" w:eastAsia="Calibri" w:hAnsi="Calibri" w:cs="Calibri"/>
-          <w:i/>
-          <w:shd w:val="clear" w:color="auto" w:fill="FFFF00"/>
+          <w:shd w:val="clear" w:color="auto" w:fill="FFFFFF"/>
+        </w:rPr>
+        <w:t>Ionic</w:t>
+      </w:r>
+      <w:proofErr w:type="spellEnd"/>
+      <w:r>
+        <w:rPr>
+          <w:rFonts w:ascii="Calibri" w:eastAsia="Calibri" w:hAnsi="Calibri" w:cs="Calibri"/>
+          <w:shd w:val="clear" w:color="auto" w:fill="FFFFFF"/>
+        </w:rPr>
+        <w:t xml:space="preserve"> que utiliza </w:t>
+      </w:r>
+      <w:proofErr w:type="spellStart"/>
+      <w:r>
+        <w:rPr>
+          <w:rFonts w:ascii="Calibri" w:eastAsia="Calibri" w:hAnsi="Calibri" w:cs="Calibri"/>
+          <w:shd w:val="clear" w:color="auto" w:fill="FFFFFF"/>
+        </w:rPr>
+        <w:t>typescript</w:t>
+      </w:r>
+      <w:proofErr w:type="spellEnd"/>
+      <w:r>
+        <w:rPr>
+          <w:rFonts w:ascii="Calibri" w:eastAsia="Calibri" w:hAnsi="Calibri" w:cs="Calibri"/>
+          <w:shd w:val="clear" w:color="auto" w:fill="FFFFFF"/>
+        </w:rPr>
+        <w:t xml:space="preserve">, node e html5 para a interface. </w:t>
+      </w:r>
+      <w:proofErr w:type="spellStart"/>
+      <w:r>
+        <w:rPr>
+          <w:rFonts w:ascii="Calibri" w:eastAsia="Calibri" w:hAnsi="Calibri" w:cs="Calibri"/>
+          <w:shd w:val="clear" w:color="auto" w:fill="FFFFFF"/>
         </w:rPr>
         <w:t>Firebase</w:t>
       </w:r>
@@ -703,36 +691,9 @@
       <w:r>
         <w:rPr>
           <w:rFonts w:ascii="Calibri" w:eastAsia="Calibri" w:hAnsi="Calibri" w:cs="Calibri"/>
-          <w:i/>
-          <w:shd w:val="clear" w:color="auto" w:fill="FFFF00"/>
-        </w:rPr>
-        <w:t xml:space="preserve"> para armazenamento de </w:t>
-      </w:r>
-      <w:proofErr w:type="gramStart"/>
-      <w:r>
-        <w:rPr>
-          <w:rFonts w:ascii="Calibri" w:eastAsia="Calibri" w:hAnsi="Calibri" w:cs="Calibri"/>
-          <w:i/>
-          <w:shd w:val="clear" w:color="auto" w:fill="FFFF00"/>
-        </w:rPr>
-        <w:t>dados,  biblioteca</w:t>
-      </w:r>
-      <w:proofErr w:type="gramEnd"/>
-      <w:r>
-        <w:rPr>
-          <w:rFonts w:ascii="Calibri" w:eastAsia="Calibri" w:hAnsi="Calibri" w:cs="Calibri"/>
-          <w:i/>
-          <w:shd w:val="clear" w:color="auto" w:fill="FFFF00"/>
-        </w:rPr>
-        <w:t xml:space="preserve"> SWING  para o desenvolvimento de inter</w:t>
-      </w:r>
-      <w:r>
-        <w:rPr>
-          <w:rFonts w:ascii="Calibri" w:eastAsia="Calibri" w:hAnsi="Calibri" w:cs="Calibri"/>
-          <w:i/>
-          <w:shd w:val="clear" w:color="auto" w:fill="FFFF00"/>
-        </w:rPr>
-        <w:t>face.</w:t>
+          <w:shd w:val="clear" w:color="auto" w:fill="FFFFFF"/>
+        </w:rPr>
+        <w:t xml:space="preserve"> como banco de dados, para armazenamento das informações utilizadas pelo sistema.</w:t>
       </w:r>
     </w:p>
     <w:p>
@@ -787,33 +748,165 @@
           <w:rFonts w:ascii="Calibri" w:eastAsia="Calibri" w:hAnsi="Calibri" w:cs="Calibri"/>
           <w:shd w:val="clear" w:color="auto" w:fill="FFFFFF"/>
         </w:rPr>
-        <w:t xml:space="preserve">Exemplo: </w:t>
-      </w:r>
-      <w:r>
-        <w:rPr>
-          <w:rFonts w:ascii="Calibri" w:eastAsia="Calibri" w:hAnsi="Calibri" w:cs="Calibri"/>
-          <w:i/>
-          <w:shd w:val="clear" w:color="auto" w:fill="FFFF00"/>
-        </w:rPr>
-        <w:t xml:space="preserve">A linguagem de programação Java tem um grande número de bibliotecas onde existe o suporte da comunidade open </w:t>
+        <w:t xml:space="preserve">O </w:t>
       </w:r>
       <w:proofErr w:type="spellStart"/>
       <w:r>
         <w:rPr>
           <w:rFonts w:ascii="Calibri" w:eastAsia="Calibri" w:hAnsi="Calibri" w:cs="Calibri"/>
-          <w:i/>
-          <w:shd w:val="clear" w:color="auto" w:fill="FFFF00"/>
-        </w:rPr>
-        <w:t>source</w:t>
+          <w:shd w:val="clear" w:color="auto" w:fill="FFFFFF"/>
+        </w:rPr>
+        <w:t>Ionic</w:t>
       </w:r>
       <w:proofErr w:type="spellEnd"/>
       <w:r>
         <w:rPr>
           <w:rFonts w:ascii="Calibri" w:eastAsia="Calibri" w:hAnsi="Calibri" w:cs="Calibri"/>
-          <w:i/>
-          <w:shd w:val="clear" w:color="auto" w:fill="FFFF00"/>
-        </w:rPr>
-        <w:t>, é uma das linguagens mais utilizadas para o desenvolvimento de aplicações web.</w:t>
+          <w:shd w:val="clear" w:color="auto" w:fill="FFFFFF"/>
+        </w:rPr>
+        <w:t xml:space="preserve"> </w:t>
+      </w:r>
+      <w:r>
+        <w:rPr>
+          <w:rFonts w:ascii="Calibri" w:eastAsia="Calibri" w:hAnsi="Calibri" w:cs="Calibri"/>
+          <w:shd w:val="clear" w:color="auto" w:fill="FFFFFF"/>
+        </w:rPr>
+        <w:t>é</w:t>
+      </w:r>
+      <w:r>
+        <w:rPr>
+          <w:rFonts w:ascii="Calibri" w:eastAsia="Calibri" w:hAnsi="Calibri" w:cs="Calibri"/>
+          <w:shd w:val="clear" w:color="auto" w:fill="FFFFFF"/>
+        </w:rPr>
+        <w:t xml:space="preserve"> um framework </w:t>
+      </w:r>
+      <w:proofErr w:type="spellStart"/>
+      <w:r>
+        <w:rPr>
+          <w:rFonts w:ascii="Calibri" w:eastAsia="Calibri" w:hAnsi="Calibri" w:cs="Calibri"/>
+          <w:shd w:val="clear" w:color="auto" w:fill="FFFFFF"/>
+        </w:rPr>
+        <w:t>multi</w:t>
+      </w:r>
+      <w:proofErr w:type="spellEnd"/>
+      <w:r>
+        <w:rPr>
+          <w:rFonts w:ascii="Calibri" w:eastAsia="Calibri" w:hAnsi="Calibri" w:cs="Calibri"/>
+          <w:shd w:val="clear" w:color="auto" w:fill="FFFFFF"/>
+        </w:rPr>
+        <w:t xml:space="preserve"> plataforma</w:t>
+      </w:r>
+      <w:r>
+        <w:rPr>
+          <w:rFonts w:ascii="Calibri" w:eastAsia="Calibri" w:hAnsi="Calibri" w:cs="Calibri"/>
+          <w:shd w:val="clear" w:color="auto" w:fill="FFFFFF"/>
+        </w:rPr>
+        <w:t xml:space="preserve"> que </w:t>
+      </w:r>
+      <w:r>
+        <w:rPr>
+          <w:rFonts w:ascii="Calibri" w:eastAsia="Calibri" w:hAnsi="Calibri" w:cs="Calibri"/>
+          <w:shd w:val="clear" w:color="auto" w:fill="FFFFFF"/>
+        </w:rPr>
+        <w:t>permite</w:t>
+      </w:r>
+      <w:r>
+        <w:rPr>
+          <w:rFonts w:ascii="Calibri" w:eastAsia="Calibri" w:hAnsi="Calibri" w:cs="Calibri"/>
+          <w:shd w:val="clear" w:color="auto" w:fill="FFFFFF"/>
+        </w:rPr>
+        <w:t xml:space="preserve"> </w:t>
+      </w:r>
+      <w:r>
+        <w:rPr>
+          <w:rFonts w:ascii="Calibri" w:eastAsia="Calibri" w:hAnsi="Calibri" w:cs="Calibri"/>
+          <w:shd w:val="clear" w:color="auto" w:fill="FFFFFF"/>
+        </w:rPr>
+        <w:t>desenvolve</w:t>
+      </w:r>
+      <w:r>
+        <w:rPr>
+          <w:rFonts w:ascii="Calibri" w:eastAsia="Calibri" w:hAnsi="Calibri" w:cs="Calibri"/>
+          <w:shd w:val="clear" w:color="auto" w:fill="FFFFFF"/>
+        </w:rPr>
+        <w:t>r em A</w:t>
+      </w:r>
+      <w:r>
+        <w:rPr>
+          <w:rFonts w:ascii="Calibri" w:eastAsia="Calibri" w:hAnsi="Calibri" w:cs="Calibri"/>
+          <w:shd w:val="clear" w:color="auto" w:fill="FFFFFF"/>
+        </w:rPr>
+        <w:t>ndroi</w:t>
+      </w:r>
+      <w:r>
+        <w:rPr>
+          <w:rFonts w:ascii="Calibri" w:eastAsia="Calibri" w:hAnsi="Calibri" w:cs="Calibri"/>
+          <w:shd w:val="clear" w:color="auto" w:fill="FFFFFF"/>
+        </w:rPr>
+        <w:t>d</w:t>
+      </w:r>
+      <w:r>
+        <w:rPr>
+          <w:rFonts w:ascii="Calibri" w:eastAsia="Calibri" w:hAnsi="Calibri" w:cs="Calibri"/>
+          <w:shd w:val="clear" w:color="auto" w:fill="FFFFFF"/>
+        </w:rPr>
+        <w:t xml:space="preserve">, </w:t>
+      </w:r>
+      <w:r>
+        <w:rPr>
+          <w:rFonts w:ascii="Calibri" w:eastAsia="Calibri" w:hAnsi="Calibri" w:cs="Calibri"/>
+          <w:shd w:val="clear" w:color="auto" w:fill="FFFFFF"/>
+        </w:rPr>
+        <w:t>IOS</w:t>
+      </w:r>
+      <w:r>
+        <w:rPr>
+          <w:rFonts w:ascii="Calibri" w:eastAsia="Calibri" w:hAnsi="Calibri" w:cs="Calibri"/>
+          <w:shd w:val="clear" w:color="auto" w:fill="FFFFFF"/>
+        </w:rPr>
+        <w:t xml:space="preserve"> e web</w:t>
+      </w:r>
+      <w:r>
+        <w:rPr>
+          <w:rFonts w:ascii="Calibri" w:eastAsia="Calibri" w:hAnsi="Calibri" w:cs="Calibri"/>
+          <w:shd w:val="clear" w:color="auto" w:fill="FFFFFF"/>
+        </w:rPr>
+        <w:t>, além de ser g</w:t>
+      </w:r>
+      <w:r>
+        <w:rPr>
+          <w:rFonts w:ascii="Calibri" w:eastAsia="Calibri" w:hAnsi="Calibri" w:cs="Calibri"/>
+          <w:shd w:val="clear" w:color="auto" w:fill="FFFFFF"/>
+        </w:rPr>
+        <w:t>ratuito</w:t>
+      </w:r>
+      <w:r>
+        <w:rPr>
+          <w:rFonts w:ascii="Calibri" w:eastAsia="Calibri" w:hAnsi="Calibri" w:cs="Calibri"/>
+          <w:shd w:val="clear" w:color="auto" w:fill="FFFFFF"/>
+        </w:rPr>
+        <w:t>. É m</w:t>
+      </w:r>
+      <w:r>
+        <w:rPr>
+          <w:rFonts w:ascii="Calibri" w:eastAsia="Calibri" w:hAnsi="Calibri" w:cs="Calibri"/>
+          <w:shd w:val="clear" w:color="auto" w:fill="FFFFFF"/>
+        </w:rPr>
+        <w:t>uito utilizado</w:t>
+      </w:r>
+      <w:r>
+        <w:rPr>
+          <w:rFonts w:ascii="Calibri" w:eastAsia="Calibri" w:hAnsi="Calibri" w:cs="Calibri"/>
+          <w:shd w:val="clear" w:color="auto" w:fill="FFFFFF"/>
+        </w:rPr>
+        <w:t xml:space="preserve"> por ser considerada</w:t>
+      </w:r>
+      <w:r>
+        <w:rPr>
+          <w:rFonts w:ascii="Calibri" w:eastAsia="Calibri" w:hAnsi="Calibri" w:cs="Calibri"/>
+          <w:shd w:val="clear" w:color="auto" w:fill="FFFFFF"/>
+        </w:rPr>
+        <w:t xml:space="preserve"> uma linguagem simples.</w:t>
       </w:r>
     </w:p>
     <w:p>
@@ -822,52 +915,9 @@
         <w:jc w:val="both"/>
         <w:rPr>
           <w:rFonts w:ascii="Calibri" w:eastAsia="Calibri" w:hAnsi="Calibri" w:cs="Calibri"/>
-          <w:shd w:val="clear" w:color="auto" w:fill="FFFF00"/>
-        </w:rPr>
-      </w:pPr>
-      <w:r>
-        <w:rPr>
-          <w:rFonts w:ascii="Calibri" w:eastAsia="Calibri" w:hAnsi="Calibri" w:cs="Calibri"/>
-          <w:shd w:val="clear" w:color="auto" w:fill="FFFFFF"/>
-        </w:rPr>
-        <w:br/>
-      </w:r>
-      <w:r>
-        <w:rPr>
-          <w:rFonts w:ascii="Calibri" w:eastAsia="Calibri" w:hAnsi="Calibri" w:cs="Calibri"/>
-          <w:shd w:val="clear" w:color="auto" w:fill="FFFF00"/>
-        </w:rPr>
-        <w:t>O ban</w:t>
-      </w:r>
-      <w:r>
-        <w:rPr>
-          <w:rFonts w:ascii="Calibri" w:eastAsia="Calibri" w:hAnsi="Calibri" w:cs="Calibri"/>
-          <w:shd w:val="clear" w:color="auto" w:fill="FFFF00"/>
-        </w:rPr>
-        <w:t xml:space="preserve">co de dados MySQL é um banco de dados da Oracle, de fácil utilização, com excelência para uso em aplicações desenvolvidas para </w:t>
-      </w:r>
-      <w:r>
-        <w:rPr>
-          <w:rFonts w:ascii="Calibri" w:eastAsia="Calibri" w:hAnsi="Calibri" w:cs="Calibri"/>
-          <w:i/>
-          <w:shd w:val="clear" w:color="auto" w:fill="FFFF00"/>
-        </w:rPr>
-        <w:t>web</w:t>
-      </w:r>
-      <w:r>
-        <w:rPr>
-          <w:rFonts w:ascii="Calibri" w:eastAsia="Calibri" w:hAnsi="Calibri" w:cs="Calibri"/>
-          <w:shd w:val="clear" w:color="auto" w:fill="FFFF00"/>
-        </w:rPr>
-        <w:t>, utilizado em grande escala mundialmente.</w:t>
-      </w:r>
-      <w:r>
-        <w:rPr>
-          <w:rFonts w:ascii="Calibri" w:eastAsia="Calibri" w:hAnsi="Calibri" w:cs="Calibri"/>
-          <w:shd w:val="clear" w:color="auto" w:fill="FFFF00"/>
-        </w:rPr>
-        <w:br/>
-      </w:r>
+          <w:shd w:val="clear" w:color="auto" w:fill="FFFFFF"/>
+        </w:rPr>
+      </w:pPr>
     </w:p>
     <w:p>
       <w:pPr>
@@ -881,9 +931,53 @@
       <w:r>
         <w:rPr>
           <w:rFonts w:ascii="Calibri" w:eastAsia="Calibri" w:hAnsi="Calibri" w:cs="Calibri"/>
-          <w:shd w:val="clear" w:color="auto" w:fill="FFFF00"/>
-        </w:rPr>
-        <w:t>A API Swing é a principal biblioteca para criação de aplicações desktop com Java, utilizando em conjunto com o NETBEANS é uma das formas mais práticas de desenvolvimento.</w:t>
+          <w:shd w:val="clear" w:color="auto" w:fill="FFFFFF"/>
+        </w:rPr>
+        <w:t xml:space="preserve">O </w:t>
+      </w:r>
+      <w:proofErr w:type="spellStart"/>
+      <w:r>
+        <w:rPr>
+          <w:rFonts w:ascii="Calibri" w:eastAsia="Calibri" w:hAnsi="Calibri" w:cs="Calibri"/>
+          <w:shd w:val="clear" w:color="auto" w:fill="FFFFFF"/>
+        </w:rPr>
+        <w:t>Fire</w:t>
+      </w:r>
+      <w:r>
+        <w:rPr>
+          <w:rFonts w:ascii="Calibri" w:eastAsia="Calibri" w:hAnsi="Calibri" w:cs="Calibri"/>
+          <w:shd w:val="clear" w:color="auto" w:fill="FFFFFF"/>
+        </w:rPr>
+        <w:t>B</w:t>
+      </w:r>
+      <w:r>
+        <w:rPr>
+          <w:rFonts w:ascii="Calibri" w:eastAsia="Calibri" w:hAnsi="Calibri" w:cs="Calibri"/>
+          <w:shd w:val="clear" w:color="auto" w:fill="FFFFFF"/>
+        </w:rPr>
+        <w:t>ase</w:t>
+      </w:r>
+      <w:proofErr w:type="spellEnd"/>
+      <w:r>
+        <w:rPr>
+          <w:rFonts w:ascii="Calibri" w:eastAsia="Calibri" w:hAnsi="Calibri" w:cs="Calibri"/>
+          <w:shd w:val="clear" w:color="auto" w:fill="FFFFFF"/>
+        </w:rPr>
+        <w:t xml:space="preserve"> é um banco de dados da </w:t>
+      </w:r>
+      <w:r>
+        <w:rPr>
+          <w:rFonts w:ascii="Calibri" w:eastAsia="Calibri" w:hAnsi="Calibri" w:cs="Calibri"/>
+          <w:shd w:val="clear" w:color="auto" w:fill="FFFFFF"/>
+        </w:rPr>
+        <w:t>G</w:t>
+      </w:r>
+      <w:r>
+        <w:rPr>
+          <w:rFonts w:ascii="Calibri" w:eastAsia="Calibri" w:hAnsi="Calibri" w:cs="Calibri"/>
+          <w:shd w:val="clear" w:color="auto" w:fill="FFFFFF"/>
+        </w:rPr>
+        <w:t>oogle que funciona em vários tipos de dispositivos. É de fácil utilização, possui uma estrutura pronta, além de ser de rápida implementação nos sistemas desejados.</w:t>
       </w:r>
     </w:p>
     <w:p>
@@ -918,6 +1012,7 @@
           <w:color w:val="4F81BD"/>
           <w:sz w:val="24"/>
         </w:rPr>
+        <w:lastRenderedPageBreak/>
         <w:t>Requisitos funcionais</w:t>
       </w:r>
     </w:p>
@@ -986,37 +1081,7 @@
           <w:rFonts w:ascii="Calibri" w:eastAsia="Calibri" w:hAnsi="Calibri" w:cs="Calibri"/>
           <w:shd w:val="clear" w:color="auto" w:fill="FFFFFF"/>
         </w:rPr>
-        <w:t>RF0</w:t>
-      </w:r>
-      <w:r>
-        <w:rPr>
-          <w:rFonts w:ascii="Calibri" w:eastAsia="Calibri" w:hAnsi="Calibri" w:cs="Calibri"/>
-          <w:shd w:val="clear" w:color="auto" w:fill="FFFFFF"/>
-        </w:rPr>
-        <w:t>4</w:t>
-      </w:r>
-      <w:r>
-        <w:rPr>
-          <w:rFonts w:ascii="Calibri" w:eastAsia="Calibri" w:hAnsi="Calibri" w:cs="Calibri"/>
-          <w:shd w:val="clear" w:color="auto" w:fill="FFFFFF"/>
-        </w:rPr>
-        <w:t xml:space="preserve"> – O sistema deve permitir visualizar o </w:t>
-      </w:r>
-      <w:proofErr w:type="spellStart"/>
-      <w:r>
-        <w:rPr>
-          <w:rFonts w:ascii="Calibri" w:eastAsia="Calibri" w:hAnsi="Calibri" w:cs="Calibri"/>
-          <w:shd w:val="clear" w:color="auto" w:fill="FFFFFF"/>
-        </w:rPr>
-        <w:t>QRCode</w:t>
-      </w:r>
-      <w:proofErr w:type="spellEnd"/>
-      <w:r>
-        <w:rPr>
-          <w:rFonts w:ascii="Calibri" w:eastAsia="Calibri" w:hAnsi="Calibri" w:cs="Calibri"/>
-          <w:shd w:val="clear" w:color="auto" w:fill="FFFFFF"/>
-        </w:rPr>
-        <w:t xml:space="preserve"> do ingresso;</w:t>
+        <w:t>RF04 – O sistema deve permitir o usuário selecionar um evento;</w:t>
       </w:r>
     </w:p>
     <w:p>
@@ -1047,14 +1112,23 @@
           <w:rFonts w:ascii="Calibri" w:eastAsia="Calibri" w:hAnsi="Calibri" w:cs="Calibri"/>
           <w:shd w:val="clear" w:color="auto" w:fill="FFFFFF"/>
         </w:rPr>
-        <w:t xml:space="preserve"> – O sistema deve permitir alterar as informações do usuário</w:t>
-      </w:r>
-      <w:r>
-        <w:rPr>
-          <w:rFonts w:ascii="Calibri" w:eastAsia="Calibri" w:hAnsi="Calibri" w:cs="Calibri"/>
-          <w:shd w:val="clear" w:color="auto" w:fill="FFFFFF"/>
-        </w:rPr>
-        <w:t>;</w:t>
+        <w:t xml:space="preserve"> – O sistema deve permitir visualizar o </w:t>
+      </w:r>
+      <w:proofErr w:type="spellStart"/>
+      <w:r>
+        <w:rPr>
+          <w:rFonts w:ascii="Calibri" w:eastAsia="Calibri" w:hAnsi="Calibri" w:cs="Calibri"/>
+          <w:shd w:val="clear" w:color="auto" w:fill="FFFFFF"/>
+        </w:rPr>
+        <w:t>QRCode</w:t>
+      </w:r>
+      <w:proofErr w:type="spellEnd"/>
+      <w:r>
+        <w:rPr>
+          <w:rFonts w:ascii="Calibri" w:eastAsia="Calibri" w:hAnsi="Calibri" w:cs="Calibri"/>
+          <w:shd w:val="clear" w:color="auto" w:fill="FFFFFF"/>
+        </w:rPr>
+        <w:t xml:space="preserve"> do ingresso;</w:t>
       </w:r>
     </w:p>
     <w:p>
@@ -1085,21 +1159,7 @@
           <w:rFonts w:ascii="Calibri" w:eastAsia="Calibri" w:hAnsi="Calibri" w:cs="Calibri"/>
           <w:shd w:val="clear" w:color="auto" w:fill="FFFFFF"/>
         </w:rPr>
-        <w:t xml:space="preserve"> – O sistema deve </w:t>
-      </w:r>
-      <w:r>
-        <w:rPr>
-          <w:rFonts w:ascii="Calibri" w:eastAsia="Calibri" w:hAnsi="Calibri" w:cs="Calibri"/>
-          <w:shd w:val="clear" w:color="auto" w:fill="FFFFFF"/>
-        </w:rPr>
-        <w:t>l</w:t>
-      </w:r>
-      <w:r>
-        <w:rPr>
-          <w:rFonts w:ascii="Calibri" w:eastAsia="Calibri" w:hAnsi="Calibri" w:cs="Calibri"/>
-          <w:shd w:val="clear" w:color="auto" w:fill="FFFFFF"/>
-        </w:rPr>
-        <w:t>istar os eventos que o usuário possui ingressos disponíveis</w:t>
+        <w:t xml:space="preserve"> – O sistema deve permitir alterar as informações do usuário</w:t>
       </w:r>
       <w:r>
         <w:rPr>
@@ -1115,6 +1175,51 @@
         <w:jc w:val="both"/>
         <w:rPr>
           <w:rFonts w:ascii="Calibri" w:eastAsia="Calibri" w:hAnsi="Calibri" w:cs="Calibri"/>
+          <w:shd w:val="clear" w:color="auto" w:fill="FFFFFF"/>
+        </w:rPr>
+      </w:pPr>
+      <w:r>
+        <w:rPr>
+          <w:rFonts w:ascii="Calibri" w:eastAsia="Calibri" w:hAnsi="Calibri" w:cs="Calibri"/>
+          <w:shd w:val="clear" w:color="auto" w:fill="FFFFFF"/>
+        </w:rPr>
+        <w:t>RF0</w:t>
+      </w:r>
+      <w:r>
+        <w:rPr>
+          <w:rFonts w:ascii="Calibri" w:eastAsia="Calibri" w:hAnsi="Calibri" w:cs="Calibri"/>
+          <w:shd w:val="clear" w:color="auto" w:fill="FFFFFF"/>
+        </w:rPr>
+        <w:t>7</w:t>
+      </w:r>
+      <w:r>
+        <w:rPr>
+          <w:rFonts w:ascii="Calibri" w:eastAsia="Calibri" w:hAnsi="Calibri" w:cs="Calibri"/>
+          <w:shd w:val="clear" w:color="auto" w:fill="FFFFFF"/>
+        </w:rPr>
+        <w:t xml:space="preserve"> – O sistema deve </w:t>
+      </w:r>
+      <w:r>
+        <w:rPr>
+          <w:rFonts w:ascii="Calibri" w:eastAsia="Calibri" w:hAnsi="Calibri" w:cs="Calibri"/>
+          <w:shd w:val="clear" w:color="auto" w:fill="FFFFFF"/>
+        </w:rPr>
+        <w:t>listar os eventos que o usuário possui ingressos disponíveis</w:t>
+      </w:r>
+      <w:r>
+        <w:rPr>
+          <w:rFonts w:ascii="Calibri" w:eastAsia="Calibri" w:hAnsi="Calibri" w:cs="Calibri"/>
+          <w:shd w:val="clear" w:color="auto" w:fill="FFFFFF"/>
+        </w:rPr>
+        <w:t>;</w:t>
+      </w:r>
+    </w:p>
+    <w:p>
+      <w:pPr>
+        <w:spacing w:after="0" w:line="360" w:lineRule="auto"/>
+        <w:jc w:val="both"/>
+        <w:rPr>
+          <w:rFonts w:ascii="Calibri" w:eastAsia="Calibri" w:hAnsi="Calibri" w:cs="Calibri"/>
           <w:i/>
           <w:shd w:val="clear" w:color="auto" w:fill="FFFFFF"/>
         </w:rPr>
@@ -1131,7 +1236,7 @@
           <w:rFonts w:ascii="Calibri" w:eastAsia="Calibri" w:hAnsi="Calibri" w:cs="Calibri"/>
           <w:shd w:val="clear" w:color="auto" w:fill="FFFFFF"/>
         </w:rPr>
-        <w:t>7</w:t>
+        <w:t>8</w:t>
       </w:r>
       <w:r>
         <w:rPr>
@@ -1163,23 +1268,7 @@
           <w:color w:val="4F81BD"/>
           <w:sz w:val="24"/>
         </w:rPr>
-        <w:t xml:space="preserve">Requisitos </w:t>
-      </w:r>
-      <w:r>
-        <w:rPr>
-          <w:rFonts w:ascii="Cambria" w:eastAsia="Cambria" w:hAnsi="Cambria" w:cs="Cambria"/>
-          <w:color w:val="4F81BD"/>
-          <w:sz w:val="24"/>
-        </w:rPr>
-        <w:t xml:space="preserve">não </w:t>
-      </w:r>
-      <w:r>
-        <w:rPr>
-          <w:rFonts w:ascii="Cambria" w:eastAsia="Cambria" w:hAnsi="Cambria" w:cs="Cambria"/>
-          <w:color w:val="4F81BD"/>
-          <w:sz w:val="24"/>
-        </w:rPr>
-        <w:t>funcionais</w:t>
+        <w:t>Requisitos não funcionais</w:t>
       </w:r>
     </w:p>
     <w:p>
@@ -1263,7 +1352,6 @@
           <w:rFonts w:ascii="Calibri" w:eastAsia="Calibri" w:hAnsi="Calibri" w:cs="Calibri"/>
           <w:shd w:val="clear" w:color="auto" w:fill="FFFFFF"/>
         </w:rPr>
-        <w:lastRenderedPageBreak/>
         <w:t>RNF05 – A interface do aplicativo deverá ser simples e intuitiva para fácil compreensão do usuário;</w:t>
       </w:r>
     </w:p>
@@ -1433,12 +1521,24 @@
           <w:sz w:val="24"/>
         </w:rPr>
       </w:pPr>
-      <w:hyperlink r:id="rId8" w:anchor="/pages/107643325/simulate/no-panels" w:history="1">
+      <w:hyperlink r:id="rId10" w:anchor="/pages/107643325/simulate/no-panels" w:history="1">
         <w:r>
           <w:rPr>
             <w:rStyle w:val="Hyperlink"/>
           </w:rPr>
-          <w:t>https://preview.uxpin.com/7a28b3c26520919f4ea0540c362d4f55886f0b62#/pages/107643325/simulate/no-panels</w:t>
+          <w:t>https://preview.uxpin.com</w:t>
+        </w:r>
+        <w:r>
+          <w:rPr>
+            <w:rStyle w:val="Hyperlink"/>
+          </w:rPr>
+          <w:t>/</w:t>
+        </w:r>
+        <w:r>
+          <w:rPr>
+            <w:rStyle w:val="Hyperlink"/>
+          </w:rPr>
+          <w:t>7a28b3c26520919f4ea0540c362d4f55886f0b62#/pages/107643325/simulate/no-panels</w:t>
         </w:r>
       </w:hyperlink>
     </w:p>
@@ -1477,36 +1577,215 @@
     </w:p>
     <w:p>
       <w:pPr>
-        <w:spacing w:after="200" w:line="276" w:lineRule="auto"/>
-        <w:rPr>
-          <w:rFonts w:ascii="Calibri" w:eastAsia="Calibri" w:hAnsi="Calibri" w:cs="Calibri"/>
-        </w:rPr>
-      </w:pPr>
-      <w:r>
-        <w:rPr>
-          <w:rFonts w:ascii="Calibri" w:eastAsia="Calibri" w:hAnsi="Calibri" w:cs="Calibri"/>
-        </w:rPr>
-        <w:t xml:space="preserve">Descreva aqui como </w:t>
+        <w:rPr>
+          <w:rFonts w:eastAsia="Calibri"/>
+        </w:rPr>
+      </w:pPr>
+      <w:r>
+        <w:rPr>
+          <w:rFonts w:eastAsia="Calibri"/>
+        </w:rPr>
+        <w:t xml:space="preserve">Os testes devem englobar todo o fluxo do sistema, desde o cadastro do usuário (verificando o CPF, garantindo que não está cadastrado no sistema ainda), a criação do evento, convite de usuários e a liberação de venda dos ingressos. </w:t>
+      </w:r>
+    </w:p>
+    <w:p>
+      <w:pPr>
+        <w:rPr>
+          <w:rFonts w:eastAsia="Calibri"/>
+        </w:rPr>
+      </w:pPr>
+      <w:r>
+        <w:rPr>
+          <w:rFonts w:eastAsia="Calibri"/>
+        </w:rPr>
+        <w:t>Os testes serão realizados por todos os integrantes da equipe, conforme o desenvolvimento segue.</w:t>
+      </w:r>
+    </w:p>
+    <w:p>
+      <w:pPr>
+        <w:rPr>
+          <w:rFonts w:eastAsia="Calibri"/>
+        </w:rPr>
+      </w:pPr>
+      <w:r>
+        <w:rPr>
+          <w:rFonts w:eastAsia="Calibri"/>
+        </w:rPr>
+        <w:lastRenderedPageBreak/>
+        <w:t xml:space="preserve">A cada etapa </w:t>
+      </w:r>
+      <w:r>
+        <w:rPr>
+          <w:rFonts w:eastAsia="Calibri"/>
+        </w:rPr>
+        <w:t>concluída</w:t>
+      </w:r>
+      <w:r>
+        <w:rPr>
+          <w:rFonts w:eastAsia="Calibri"/>
+        </w:rPr>
+        <w:t xml:space="preserve"> por algum desenvolvedor, será feita uma bateria de testes pelos outros programadores, </w:t>
+      </w:r>
+      <w:proofErr w:type="gramStart"/>
+      <w:r>
+        <w:rPr>
+          <w:rFonts w:eastAsia="Calibri"/>
+        </w:rPr>
+        <w:t>e também</w:t>
+      </w:r>
+      <w:proofErr w:type="gramEnd"/>
+      <w:r>
+        <w:rPr>
+          <w:rFonts w:eastAsia="Calibri"/>
+        </w:rPr>
+        <w:t xml:space="preserve"> um </w:t>
       </w:r>
       <w:proofErr w:type="spellStart"/>
       <w:r>
         <w:rPr>
-          <w:rFonts w:ascii="Calibri" w:eastAsia="Calibri" w:hAnsi="Calibri" w:cs="Calibri"/>
-        </w:rPr>
-        <w:t>voce</w:t>
+          <w:rFonts w:eastAsia="Calibri"/>
+        </w:rPr>
+        <w:t>CodeReview</w:t>
       </w:r>
       <w:proofErr w:type="spellEnd"/>
       <w:r>
         <w:rPr>
-          <w:rFonts w:ascii="Calibri" w:eastAsia="Calibri" w:hAnsi="Calibri" w:cs="Calibri"/>
-        </w:rPr>
-        <w:t xml:space="preserve"> pretende organizar o plano de testes de valid</w:t>
-      </w:r>
-      <w:r>
-        <w:rPr>
-          <w:rFonts w:ascii="Calibri" w:eastAsia="Calibri" w:hAnsi="Calibri" w:cs="Calibri"/>
-        </w:rPr>
-        <w:t>ação da solução desenvolvida.</w:t>
+          <w:rFonts w:eastAsia="Calibri"/>
+        </w:rPr>
+        <w:t xml:space="preserve"> para garantir que o entregue atende a necessidade do sistema, e segue o cronograma montado.</w:t>
+      </w:r>
+    </w:p>
+    <w:p>
+      <w:pPr>
+        <w:rPr>
+          <w:rFonts w:eastAsia="Calibri"/>
+        </w:rPr>
+      </w:pPr>
+      <w:r>
+        <w:rPr>
+          <w:rFonts w:eastAsia="Calibri"/>
+        </w:rPr>
+        <w:t>Com isso, devem ser feitos os seguintes testes:</w:t>
+      </w:r>
+    </w:p>
+    <w:p>
+      <w:pPr>
+        <w:rPr>
+          <w:rFonts w:eastAsia="Calibri"/>
+        </w:rPr>
+      </w:pPr>
+      <w:r>
+        <w:rPr>
+          <w:rFonts w:eastAsia="Calibri"/>
+        </w:rPr>
+        <w:t>1. De cadastro;</w:t>
+      </w:r>
+    </w:p>
+    <w:p>
+      <w:pPr>
+        <w:rPr>
+          <w:rFonts w:eastAsia="Calibri"/>
+        </w:rPr>
+      </w:pPr>
+      <w:r>
+        <w:rPr>
+          <w:rFonts w:eastAsia="Calibri"/>
+        </w:rPr>
+        <w:t>2. De criação de evento;</w:t>
+      </w:r>
+    </w:p>
+    <w:p>
+      <w:pPr>
+        <w:rPr>
+          <w:rFonts w:eastAsia="Calibri"/>
+        </w:rPr>
+      </w:pPr>
+      <w:r>
+        <w:rPr>
+          <w:rFonts w:eastAsia="Calibri"/>
+        </w:rPr>
+        <w:t>3. De convite de outro usuário para o evento criado;</w:t>
+      </w:r>
+    </w:p>
+    <w:p>
+      <w:pPr>
+        <w:rPr>
+          <w:rFonts w:eastAsia="Calibri"/>
+        </w:rPr>
+      </w:pPr>
+      <w:r>
+        <w:rPr>
+          <w:rFonts w:eastAsia="Calibri"/>
+        </w:rPr>
+        <w:t>4. Do recebimento do convite por parte do usuário enviado;</w:t>
+      </w:r>
+    </w:p>
+    <w:p>
+      <w:pPr>
+        <w:rPr>
+          <w:rFonts w:eastAsia="Calibri"/>
+        </w:rPr>
+      </w:pPr>
+      <w:r>
+        <w:rPr>
+          <w:rFonts w:eastAsia="Calibri"/>
+        </w:rPr>
+        <w:t>5. Da liberação de venda de ingressos;</w:t>
+      </w:r>
+    </w:p>
+    <w:p>
+      <w:pPr>
+        <w:rPr>
+          <w:rFonts w:eastAsia="Calibri"/>
+        </w:rPr>
+      </w:pPr>
+      <w:r>
+        <w:rPr>
+          <w:rFonts w:eastAsia="Calibri"/>
+        </w:rPr>
+        <w:t>6. Da busca de um evento;</w:t>
+      </w:r>
+    </w:p>
+    <w:p>
+      <w:pPr>
+        <w:rPr>
+          <w:rFonts w:eastAsia="Calibri"/>
+        </w:rPr>
+      </w:pPr>
+      <w:r>
+        <w:rPr>
+          <w:rFonts w:eastAsia="Calibri"/>
+        </w:rPr>
+        <w:t>7. Da compra de um ingresso;</w:t>
+      </w:r>
+    </w:p>
+    <w:p>
+      <w:pPr>
+        <w:rPr>
+          <w:rFonts w:ascii="Cambria" w:eastAsia="Cambria" w:hAnsi="Cambria" w:cs="Cambria"/>
+          <w:color w:val="4F81BD"/>
+          <w:sz w:val="24"/>
+        </w:rPr>
+      </w:pPr>
+      <w:r>
+        <w:rPr>
+          <w:rFonts w:eastAsia="Calibri"/>
+        </w:rPr>
+        <w:t xml:space="preserve">8. E da geração e leitura do </w:t>
+      </w:r>
+      <w:proofErr w:type="spellStart"/>
+      <w:r>
+        <w:rPr>
+          <w:rFonts w:eastAsia="Calibri"/>
+        </w:rPr>
+        <w:t>QRCode</w:t>
+      </w:r>
+      <w:proofErr w:type="spellEnd"/>
+      <w:r>
+        <w:rPr>
+          <w:rFonts w:eastAsia="Calibri"/>
+        </w:rPr>
+        <w:t>.</w:t>
       </w:r>
     </w:p>
     <w:p>
@@ -1534,31 +1813,993 @@
         <w:t>Cronograma para execução do projeto</w:t>
       </w:r>
     </w:p>
+    <w:tbl>
+      <w:tblPr>
+        <w:tblpPr w:leftFromText="141" w:rightFromText="141" w:vertAnchor="text" w:horzAnchor="margin" w:tblpXSpec="center" w:tblpY="5"/>
+        <w:tblW w:w="10559" w:type="dxa"/>
+        <w:tblCellMar>
+          <w:left w:w="70" w:type="dxa"/>
+          <w:right w:w="70" w:type="dxa"/>
+        </w:tblCellMar>
+        <w:tblLook w:val="04A0" w:firstRow="1" w:lastRow="0" w:firstColumn="1" w:lastColumn="0" w:noHBand="0" w:noVBand="1"/>
+      </w:tblPr>
+      <w:tblGrid>
+        <w:gridCol w:w="1322"/>
+        <w:gridCol w:w="1822"/>
+        <w:gridCol w:w="2040"/>
+        <w:gridCol w:w="1113"/>
+        <w:gridCol w:w="2440"/>
+        <w:gridCol w:w="1822"/>
+      </w:tblGrid>
+      <w:tr>
+        <w:trPr>
+          <w:trHeight w:val="215"/>
+        </w:trPr>
+        <w:tc>
+          <w:tcPr>
+            <w:tcW w:w="1322" w:type="dxa"/>
+            <w:tcBorders>
+              <w:top w:val="nil"/>
+              <w:left w:val="nil"/>
+              <w:bottom w:val="nil"/>
+              <w:right w:val="nil"/>
+            </w:tcBorders>
+            <w:shd w:val="clear" w:color="000000" w:fill="2F75B5"/>
+            <w:noWrap/>
+            <w:vAlign w:val="bottom"/>
+            <w:hideMark/>
+          </w:tcPr>
+          <w:p>
+            <w:pPr>
+              <w:spacing w:after="0" w:line="240" w:lineRule="auto"/>
+              <w:rPr>
+                <w:rFonts w:ascii="Calibri" w:eastAsia="Times New Roman" w:hAnsi="Calibri" w:cs="Times New Roman"/>
+                <w:color w:val="FFFFFF"/>
+              </w:rPr>
+            </w:pPr>
+            <w:r>
+              <w:rPr>
+                <w:rFonts w:ascii="Calibri" w:eastAsia="Times New Roman" w:hAnsi="Calibri" w:cs="Times New Roman"/>
+                <w:color w:val="FFFFFF"/>
+              </w:rPr>
+              <w:t>Mês/Semana</w:t>
+            </w:r>
+          </w:p>
+        </w:tc>
+        <w:tc>
+          <w:tcPr>
+            <w:tcW w:w="1822" w:type="dxa"/>
+            <w:tcBorders>
+              <w:top w:val="nil"/>
+              <w:left w:val="nil"/>
+              <w:bottom w:val="nil"/>
+              <w:right w:val="nil"/>
+            </w:tcBorders>
+            <w:shd w:val="clear" w:color="000000" w:fill="2F75B5"/>
+            <w:noWrap/>
+            <w:vAlign w:val="bottom"/>
+            <w:hideMark/>
+          </w:tcPr>
+          <w:p>
+            <w:pPr>
+              <w:spacing w:after="0" w:line="240" w:lineRule="auto"/>
+              <w:jc w:val="center"/>
+              <w:rPr>
+                <w:rFonts w:ascii="Calibri" w:eastAsia="Times New Roman" w:hAnsi="Calibri" w:cs="Times New Roman"/>
+                <w:color w:val="FFFFFF"/>
+              </w:rPr>
+            </w:pPr>
+            <w:r>
+              <w:rPr>
+                <w:rFonts w:ascii="Calibri" w:eastAsia="Times New Roman" w:hAnsi="Calibri" w:cs="Times New Roman"/>
+                <w:color w:val="FFFFFF"/>
+              </w:rPr>
+              <w:t>Semana 1</w:t>
+            </w:r>
+          </w:p>
+        </w:tc>
+        <w:tc>
+          <w:tcPr>
+            <w:tcW w:w="2040" w:type="dxa"/>
+            <w:tcBorders>
+              <w:top w:val="nil"/>
+              <w:left w:val="nil"/>
+              <w:bottom w:val="nil"/>
+              <w:right w:val="nil"/>
+            </w:tcBorders>
+            <w:shd w:val="clear" w:color="000000" w:fill="2F75B5"/>
+            <w:noWrap/>
+            <w:vAlign w:val="bottom"/>
+            <w:hideMark/>
+          </w:tcPr>
+          <w:p>
+            <w:pPr>
+              <w:spacing w:after="0" w:line="240" w:lineRule="auto"/>
+              <w:jc w:val="center"/>
+              <w:rPr>
+                <w:rFonts w:ascii="Calibri" w:eastAsia="Times New Roman" w:hAnsi="Calibri" w:cs="Times New Roman"/>
+                <w:color w:val="FFFFFF"/>
+              </w:rPr>
+            </w:pPr>
+            <w:r>
+              <w:rPr>
+                <w:rFonts w:ascii="Calibri" w:eastAsia="Times New Roman" w:hAnsi="Calibri" w:cs="Times New Roman"/>
+                <w:color w:val="FFFFFF"/>
+              </w:rPr>
+              <w:t>Semana 2</w:t>
+            </w:r>
+          </w:p>
+        </w:tc>
+        <w:tc>
+          <w:tcPr>
+            <w:tcW w:w="1113" w:type="dxa"/>
+            <w:tcBorders>
+              <w:top w:val="nil"/>
+              <w:left w:val="nil"/>
+              <w:bottom w:val="nil"/>
+              <w:right w:val="nil"/>
+            </w:tcBorders>
+            <w:shd w:val="clear" w:color="000000" w:fill="2F75B5"/>
+            <w:noWrap/>
+            <w:vAlign w:val="bottom"/>
+            <w:hideMark/>
+          </w:tcPr>
+          <w:p>
+            <w:pPr>
+              <w:spacing w:after="0" w:line="240" w:lineRule="auto"/>
+              <w:jc w:val="center"/>
+              <w:rPr>
+                <w:rFonts w:ascii="Calibri" w:eastAsia="Times New Roman" w:hAnsi="Calibri" w:cs="Times New Roman"/>
+                <w:color w:val="FFFFFF"/>
+              </w:rPr>
+            </w:pPr>
+            <w:r>
+              <w:rPr>
+                <w:rFonts w:ascii="Calibri" w:eastAsia="Times New Roman" w:hAnsi="Calibri" w:cs="Times New Roman"/>
+                <w:color w:val="FFFFFF"/>
+              </w:rPr>
+              <w:t>Semana 3</w:t>
+            </w:r>
+          </w:p>
+        </w:tc>
+        <w:tc>
+          <w:tcPr>
+            <w:tcW w:w="2440" w:type="dxa"/>
+            <w:tcBorders>
+              <w:top w:val="nil"/>
+              <w:left w:val="nil"/>
+              <w:bottom w:val="nil"/>
+              <w:right w:val="nil"/>
+            </w:tcBorders>
+            <w:shd w:val="clear" w:color="000000" w:fill="2F75B5"/>
+            <w:noWrap/>
+            <w:vAlign w:val="bottom"/>
+            <w:hideMark/>
+          </w:tcPr>
+          <w:p>
+            <w:pPr>
+              <w:spacing w:after="0" w:line="240" w:lineRule="auto"/>
+              <w:jc w:val="center"/>
+              <w:rPr>
+                <w:rFonts w:ascii="Calibri" w:eastAsia="Times New Roman" w:hAnsi="Calibri" w:cs="Times New Roman"/>
+                <w:color w:val="FFFFFF"/>
+              </w:rPr>
+            </w:pPr>
+            <w:r>
+              <w:rPr>
+                <w:rFonts w:ascii="Calibri" w:eastAsia="Times New Roman" w:hAnsi="Calibri" w:cs="Times New Roman"/>
+                <w:color w:val="FFFFFF"/>
+              </w:rPr>
+              <w:t>Semana 4</w:t>
+            </w:r>
+          </w:p>
+        </w:tc>
+        <w:tc>
+          <w:tcPr>
+            <w:tcW w:w="1822" w:type="dxa"/>
+            <w:tcBorders>
+              <w:top w:val="nil"/>
+              <w:left w:val="nil"/>
+              <w:bottom w:val="nil"/>
+              <w:right w:val="nil"/>
+            </w:tcBorders>
+            <w:shd w:val="clear" w:color="000000" w:fill="2F75B5"/>
+            <w:noWrap/>
+            <w:vAlign w:val="bottom"/>
+            <w:hideMark/>
+          </w:tcPr>
+          <w:p>
+            <w:pPr>
+              <w:spacing w:after="0" w:line="240" w:lineRule="auto"/>
+              <w:jc w:val="center"/>
+              <w:rPr>
+                <w:rFonts w:ascii="Calibri" w:eastAsia="Times New Roman" w:hAnsi="Calibri" w:cs="Times New Roman"/>
+                <w:color w:val="FFFFFF"/>
+              </w:rPr>
+            </w:pPr>
+            <w:r>
+              <w:rPr>
+                <w:rFonts w:ascii="Calibri" w:eastAsia="Times New Roman" w:hAnsi="Calibri" w:cs="Times New Roman"/>
+                <w:color w:val="FFFFFF"/>
+              </w:rPr>
+              <w:t>Semana 5</w:t>
+            </w:r>
+          </w:p>
+        </w:tc>
+      </w:tr>
+      <w:tr>
+        <w:trPr>
+          <w:trHeight w:val="215"/>
+        </w:trPr>
+        <w:tc>
+          <w:tcPr>
+            <w:tcW w:w="1322" w:type="dxa"/>
+            <w:tcBorders>
+              <w:top w:val="nil"/>
+              <w:left w:val="nil"/>
+              <w:bottom w:val="nil"/>
+              <w:right w:val="nil"/>
+            </w:tcBorders>
+            <w:shd w:val="clear" w:color="000000" w:fill="9BC2E6"/>
+            <w:noWrap/>
+            <w:vAlign w:val="bottom"/>
+            <w:hideMark/>
+          </w:tcPr>
+          <w:p>
+            <w:pPr>
+              <w:spacing w:after="0" w:line="240" w:lineRule="auto"/>
+              <w:jc w:val="center"/>
+              <w:rPr>
+                <w:rFonts w:ascii="Calibri" w:eastAsia="Times New Roman" w:hAnsi="Calibri" w:cs="Times New Roman"/>
+                <w:color w:val="FFFFFF"/>
+              </w:rPr>
+            </w:pPr>
+            <w:r>
+              <w:rPr>
+                <w:rFonts w:ascii="Calibri" w:eastAsia="Times New Roman" w:hAnsi="Calibri" w:cs="Times New Roman"/>
+                <w:color w:val="FFFFFF"/>
+              </w:rPr>
+              <w:t>Março</w:t>
+            </w:r>
+          </w:p>
+        </w:tc>
+        <w:tc>
+          <w:tcPr>
+            <w:tcW w:w="1822" w:type="dxa"/>
+            <w:tcBorders>
+              <w:top w:val="nil"/>
+              <w:left w:val="nil"/>
+              <w:bottom w:val="nil"/>
+              <w:right w:val="nil"/>
+            </w:tcBorders>
+            <w:shd w:val="clear" w:color="000000" w:fill="BDD7EE"/>
+            <w:noWrap/>
+            <w:vAlign w:val="bottom"/>
+            <w:hideMark/>
+          </w:tcPr>
+          <w:p>
+            <w:pPr>
+              <w:spacing w:after="0" w:line="240" w:lineRule="auto"/>
+              <w:jc w:val="center"/>
+              <w:rPr>
+                <w:rFonts w:ascii="Calibri" w:eastAsia="Times New Roman" w:hAnsi="Calibri" w:cs="Times New Roman"/>
+              </w:rPr>
+            </w:pPr>
+            <w:r>
+              <w:rPr>
+                <w:rFonts w:ascii="Calibri" w:eastAsia="Times New Roman" w:hAnsi="Calibri" w:cs="Times New Roman"/>
+              </w:rPr>
+              <w:t>-</w:t>
+            </w:r>
+          </w:p>
+        </w:tc>
+        <w:tc>
+          <w:tcPr>
+            <w:tcW w:w="2040" w:type="dxa"/>
+            <w:tcBorders>
+              <w:top w:val="nil"/>
+              <w:left w:val="nil"/>
+              <w:bottom w:val="nil"/>
+              <w:right w:val="nil"/>
+            </w:tcBorders>
+            <w:shd w:val="clear" w:color="000000" w:fill="BDD7EE"/>
+            <w:noWrap/>
+            <w:vAlign w:val="bottom"/>
+            <w:hideMark/>
+          </w:tcPr>
+          <w:p>
+            <w:pPr>
+              <w:spacing w:after="0" w:line="240" w:lineRule="auto"/>
+              <w:jc w:val="center"/>
+              <w:rPr>
+                <w:rFonts w:ascii="Calibri" w:eastAsia="Times New Roman" w:hAnsi="Calibri" w:cs="Times New Roman"/>
+              </w:rPr>
+            </w:pPr>
+            <w:r>
+              <w:rPr>
+                <w:rFonts w:ascii="Calibri" w:eastAsia="Times New Roman" w:hAnsi="Calibri" w:cs="Times New Roman"/>
+              </w:rPr>
+              <w:t xml:space="preserve">N1 Entrega do </w:t>
+            </w:r>
+            <w:proofErr w:type="spellStart"/>
+            <w:r>
+              <w:rPr>
+                <w:rFonts w:ascii="Calibri" w:eastAsia="Times New Roman" w:hAnsi="Calibri" w:cs="Times New Roman"/>
+              </w:rPr>
+              <w:t>Hello</w:t>
+            </w:r>
+            <w:proofErr w:type="spellEnd"/>
+            <w:r>
+              <w:rPr>
+                <w:rFonts w:ascii="Calibri" w:eastAsia="Times New Roman" w:hAnsi="Calibri" w:cs="Times New Roman"/>
+              </w:rPr>
+              <w:t xml:space="preserve"> World</w:t>
+            </w:r>
+          </w:p>
+        </w:tc>
+        <w:tc>
+          <w:tcPr>
+            <w:tcW w:w="1113" w:type="dxa"/>
+            <w:tcBorders>
+              <w:top w:val="nil"/>
+              <w:left w:val="nil"/>
+              <w:bottom w:val="nil"/>
+              <w:right w:val="nil"/>
+            </w:tcBorders>
+            <w:shd w:val="clear" w:color="000000" w:fill="BDD7EE"/>
+            <w:noWrap/>
+            <w:vAlign w:val="bottom"/>
+            <w:hideMark/>
+          </w:tcPr>
+          <w:p>
+            <w:pPr>
+              <w:spacing w:after="0" w:line="240" w:lineRule="auto"/>
+              <w:jc w:val="center"/>
+              <w:rPr>
+                <w:rFonts w:ascii="Calibri" w:eastAsia="Times New Roman" w:hAnsi="Calibri" w:cs="Times New Roman"/>
+              </w:rPr>
+            </w:pPr>
+            <w:r>
+              <w:rPr>
+                <w:rFonts w:ascii="Calibri" w:eastAsia="Times New Roman" w:hAnsi="Calibri" w:cs="Times New Roman"/>
+              </w:rPr>
+              <w:t> </w:t>
+            </w:r>
+          </w:p>
+        </w:tc>
+        <w:tc>
+          <w:tcPr>
+            <w:tcW w:w="2440" w:type="dxa"/>
+            <w:tcBorders>
+              <w:top w:val="nil"/>
+              <w:left w:val="nil"/>
+              <w:bottom w:val="nil"/>
+              <w:right w:val="nil"/>
+            </w:tcBorders>
+            <w:shd w:val="clear" w:color="000000" w:fill="BDD7EE"/>
+            <w:noWrap/>
+            <w:vAlign w:val="bottom"/>
+            <w:hideMark/>
+          </w:tcPr>
+          <w:p>
+            <w:pPr>
+              <w:spacing w:after="0" w:line="240" w:lineRule="auto"/>
+              <w:jc w:val="center"/>
+              <w:rPr>
+                <w:rFonts w:ascii="Calibri" w:eastAsia="Times New Roman" w:hAnsi="Calibri" w:cs="Times New Roman"/>
+              </w:rPr>
+            </w:pPr>
+            <w:r>
+              <w:rPr>
+                <w:rFonts w:ascii="Calibri" w:eastAsia="Times New Roman" w:hAnsi="Calibri" w:cs="Times New Roman"/>
+              </w:rPr>
+              <w:t>N2 Entrega da proposta Comercial</w:t>
+            </w:r>
+          </w:p>
+        </w:tc>
+        <w:tc>
+          <w:tcPr>
+            <w:tcW w:w="1822" w:type="dxa"/>
+            <w:tcBorders>
+              <w:top w:val="nil"/>
+              <w:left w:val="nil"/>
+              <w:bottom w:val="nil"/>
+              <w:right w:val="nil"/>
+            </w:tcBorders>
+            <w:shd w:val="clear" w:color="000000" w:fill="BDD7EE"/>
+            <w:noWrap/>
+            <w:vAlign w:val="bottom"/>
+            <w:hideMark/>
+          </w:tcPr>
+          <w:p>
+            <w:pPr>
+              <w:spacing w:after="0" w:line="240" w:lineRule="auto"/>
+              <w:jc w:val="center"/>
+              <w:rPr>
+                <w:rFonts w:ascii="Calibri" w:eastAsia="Times New Roman" w:hAnsi="Calibri" w:cs="Times New Roman"/>
+              </w:rPr>
+            </w:pPr>
+            <w:r>
+              <w:rPr>
+                <w:rFonts w:ascii="Calibri" w:eastAsia="Times New Roman" w:hAnsi="Calibri" w:cs="Times New Roman"/>
+              </w:rPr>
+              <w:t>-</w:t>
+            </w:r>
+          </w:p>
+        </w:tc>
+      </w:tr>
+      <w:tr>
+        <w:trPr>
+          <w:trHeight w:val="215"/>
+        </w:trPr>
+        <w:tc>
+          <w:tcPr>
+            <w:tcW w:w="1322" w:type="dxa"/>
+            <w:tcBorders>
+              <w:top w:val="nil"/>
+              <w:left w:val="nil"/>
+              <w:bottom w:val="nil"/>
+              <w:right w:val="nil"/>
+            </w:tcBorders>
+            <w:shd w:val="clear" w:color="000000" w:fill="9BC2E6"/>
+            <w:noWrap/>
+            <w:vAlign w:val="bottom"/>
+            <w:hideMark/>
+          </w:tcPr>
+          <w:p>
+            <w:pPr>
+              <w:spacing w:after="0" w:line="240" w:lineRule="auto"/>
+              <w:jc w:val="center"/>
+              <w:rPr>
+                <w:rFonts w:ascii="Calibri" w:eastAsia="Times New Roman" w:hAnsi="Calibri" w:cs="Times New Roman"/>
+                <w:color w:val="FFFFFF"/>
+              </w:rPr>
+            </w:pPr>
+            <w:r>
+              <w:rPr>
+                <w:rFonts w:ascii="Calibri" w:eastAsia="Times New Roman" w:hAnsi="Calibri" w:cs="Times New Roman"/>
+                <w:color w:val="FFFFFF"/>
+              </w:rPr>
+              <w:t>Abril</w:t>
+            </w:r>
+          </w:p>
+        </w:tc>
+        <w:tc>
+          <w:tcPr>
+            <w:tcW w:w="1822" w:type="dxa"/>
+            <w:tcBorders>
+              <w:top w:val="nil"/>
+              <w:left w:val="nil"/>
+              <w:bottom w:val="nil"/>
+              <w:right w:val="nil"/>
+            </w:tcBorders>
+            <w:shd w:val="clear" w:color="000000" w:fill="DDEBF7"/>
+            <w:noWrap/>
+            <w:vAlign w:val="bottom"/>
+            <w:hideMark/>
+          </w:tcPr>
+          <w:p>
+            <w:pPr>
+              <w:spacing w:after="0" w:line="240" w:lineRule="auto"/>
+              <w:jc w:val="center"/>
+              <w:rPr>
+                <w:rFonts w:ascii="Calibri" w:eastAsia="Times New Roman" w:hAnsi="Calibri" w:cs="Times New Roman"/>
+              </w:rPr>
+            </w:pPr>
+            <w:r>
+              <w:rPr>
+                <w:rFonts w:ascii="Calibri" w:eastAsia="Times New Roman" w:hAnsi="Calibri" w:cs="Times New Roman"/>
+              </w:rPr>
+              <w:t>RF01</w:t>
+            </w:r>
+          </w:p>
+        </w:tc>
+        <w:tc>
+          <w:tcPr>
+            <w:tcW w:w="2040" w:type="dxa"/>
+            <w:tcBorders>
+              <w:top w:val="nil"/>
+              <w:left w:val="nil"/>
+              <w:bottom w:val="nil"/>
+              <w:right w:val="nil"/>
+            </w:tcBorders>
+            <w:shd w:val="clear" w:color="000000" w:fill="DDEBF7"/>
+            <w:noWrap/>
+            <w:vAlign w:val="bottom"/>
+            <w:hideMark/>
+          </w:tcPr>
+          <w:p>
+            <w:pPr>
+              <w:spacing w:after="0" w:line="240" w:lineRule="auto"/>
+              <w:jc w:val="center"/>
+              <w:rPr>
+                <w:rFonts w:ascii="Calibri" w:eastAsia="Times New Roman" w:hAnsi="Calibri" w:cs="Times New Roman"/>
+              </w:rPr>
+            </w:pPr>
+            <w:r>
+              <w:rPr>
+                <w:rFonts w:ascii="Calibri" w:eastAsia="Times New Roman" w:hAnsi="Calibri" w:cs="Times New Roman"/>
+              </w:rPr>
+              <w:t>RF02/RF03</w:t>
+            </w:r>
+          </w:p>
+        </w:tc>
+        <w:tc>
+          <w:tcPr>
+            <w:tcW w:w="1113" w:type="dxa"/>
+            <w:tcBorders>
+              <w:top w:val="nil"/>
+              <w:left w:val="nil"/>
+              <w:bottom w:val="nil"/>
+              <w:right w:val="nil"/>
+            </w:tcBorders>
+            <w:shd w:val="clear" w:color="000000" w:fill="DDEBF7"/>
+            <w:noWrap/>
+            <w:vAlign w:val="bottom"/>
+            <w:hideMark/>
+          </w:tcPr>
+          <w:p>
+            <w:pPr>
+              <w:spacing w:after="0" w:line="240" w:lineRule="auto"/>
+              <w:jc w:val="center"/>
+              <w:rPr>
+                <w:rFonts w:ascii="Calibri" w:eastAsia="Times New Roman" w:hAnsi="Calibri" w:cs="Times New Roman"/>
+              </w:rPr>
+            </w:pPr>
+            <w:r>
+              <w:rPr>
+                <w:rFonts w:ascii="Calibri" w:eastAsia="Times New Roman" w:hAnsi="Calibri" w:cs="Times New Roman"/>
+              </w:rPr>
+              <w:t>RF02/RF03</w:t>
+            </w:r>
+          </w:p>
+        </w:tc>
+        <w:tc>
+          <w:tcPr>
+            <w:tcW w:w="2440" w:type="dxa"/>
+            <w:tcBorders>
+              <w:top w:val="nil"/>
+              <w:left w:val="nil"/>
+              <w:bottom w:val="nil"/>
+              <w:right w:val="nil"/>
+            </w:tcBorders>
+            <w:shd w:val="clear" w:color="000000" w:fill="DDEBF7"/>
+            <w:noWrap/>
+            <w:vAlign w:val="bottom"/>
+            <w:hideMark/>
+          </w:tcPr>
+          <w:p>
+            <w:pPr>
+              <w:spacing w:after="0" w:line="240" w:lineRule="auto"/>
+              <w:jc w:val="center"/>
+              <w:rPr>
+                <w:rFonts w:ascii="Calibri" w:eastAsia="Times New Roman" w:hAnsi="Calibri" w:cs="Times New Roman"/>
+              </w:rPr>
+            </w:pPr>
+            <w:r>
+              <w:rPr>
+                <w:rFonts w:ascii="Calibri" w:eastAsia="Times New Roman" w:hAnsi="Calibri" w:cs="Times New Roman"/>
+              </w:rPr>
+              <w:t>RF04</w:t>
+            </w:r>
+          </w:p>
+        </w:tc>
+        <w:tc>
+          <w:tcPr>
+            <w:tcW w:w="1822" w:type="dxa"/>
+            <w:tcBorders>
+              <w:top w:val="nil"/>
+              <w:left w:val="nil"/>
+              <w:bottom w:val="nil"/>
+              <w:right w:val="nil"/>
+            </w:tcBorders>
+            <w:shd w:val="clear" w:color="000000" w:fill="DDEBF7"/>
+            <w:noWrap/>
+            <w:vAlign w:val="bottom"/>
+            <w:hideMark/>
+          </w:tcPr>
+          <w:p>
+            <w:pPr>
+              <w:spacing w:after="0" w:line="240" w:lineRule="auto"/>
+              <w:jc w:val="center"/>
+              <w:rPr>
+                <w:rFonts w:ascii="Calibri" w:eastAsia="Times New Roman" w:hAnsi="Calibri" w:cs="Times New Roman"/>
+              </w:rPr>
+            </w:pPr>
+            <w:r>
+              <w:rPr>
+                <w:rFonts w:ascii="Calibri" w:eastAsia="Times New Roman" w:hAnsi="Calibri" w:cs="Times New Roman"/>
+              </w:rPr>
+              <w:t>-</w:t>
+            </w:r>
+          </w:p>
+        </w:tc>
+      </w:tr>
+      <w:tr>
+        <w:trPr>
+          <w:trHeight w:val="215"/>
+        </w:trPr>
+        <w:tc>
+          <w:tcPr>
+            <w:tcW w:w="1322" w:type="dxa"/>
+            <w:tcBorders>
+              <w:top w:val="nil"/>
+              <w:left w:val="nil"/>
+              <w:bottom w:val="nil"/>
+              <w:right w:val="nil"/>
+            </w:tcBorders>
+            <w:shd w:val="clear" w:color="000000" w:fill="9BC2E6"/>
+            <w:noWrap/>
+            <w:vAlign w:val="bottom"/>
+            <w:hideMark/>
+          </w:tcPr>
+          <w:p>
+            <w:pPr>
+              <w:spacing w:after="0" w:line="240" w:lineRule="auto"/>
+              <w:jc w:val="center"/>
+              <w:rPr>
+                <w:rFonts w:ascii="Calibri" w:eastAsia="Times New Roman" w:hAnsi="Calibri" w:cs="Times New Roman"/>
+                <w:color w:val="FFFFFF"/>
+              </w:rPr>
+            </w:pPr>
+            <w:r>
+              <w:rPr>
+                <w:rFonts w:ascii="Calibri" w:eastAsia="Times New Roman" w:hAnsi="Calibri" w:cs="Times New Roman"/>
+                <w:color w:val="FFFFFF"/>
+              </w:rPr>
+              <w:t>Maio</w:t>
+            </w:r>
+          </w:p>
+        </w:tc>
+        <w:tc>
+          <w:tcPr>
+            <w:tcW w:w="1822" w:type="dxa"/>
+            <w:tcBorders>
+              <w:top w:val="nil"/>
+              <w:left w:val="nil"/>
+              <w:bottom w:val="nil"/>
+              <w:right w:val="nil"/>
+            </w:tcBorders>
+            <w:shd w:val="clear" w:color="000000" w:fill="BDD7EE"/>
+            <w:noWrap/>
+            <w:vAlign w:val="bottom"/>
+            <w:hideMark/>
+          </w:tcPr>
+          <w:p>
+            <w:pPr>
+              <w:spacing w:after="0" w:line="240" w:lineRule="auto"/>
+              <w:jc w:val="center"/>
+              <w:rPr>
+                <w:rFonts w:ascii="Calibri" w:eastAsia="Times New Roman" w:hAnsi="Calibri" w:cs="Times New Roman"/>
+              </w:rPr>
+            </w:pPr>
+            <w:r>
+              <w:rPr>
+                <w:rFonts w:ascii="Calibri" w:eastAsia="Times New Roman" w:hAnsi="Calibri" w:cs="Times New Roman"/>
+              </w:rPr>
+              <w:t>N3(Avaliação) RF04/RF05</w:t>
+            </w:r>
+          </w:p>
+        </w:tc>
+        <w:tc>
+          <w:tcPr>
+            <w:tcW w:w="2040" w:type="dxa"/>
+            <w:tcBorders>
+              <w:top w:val="nil"/>
+              <w:left w:val="nil"/>
+              <w:bottom w:val="nil"/>
+              <w:right w:val="nil"/>
+            </w:tcBorders>
+            <w:shd w:val="clear" w:color="000000" w:fill="BDD7EE"/>
+            <w:noWrap/>
+            <w:vAlign w:val="bottom"/>
+            <w:hideMark/>
+          </w:tcPr>
+          <w:p>
+            <w:pPr>
+              <w:spacing w:after="0" w:line="240" w:lineRule="auto"/>
+              <w:jc w:val="center"/>
+              <w:rPr>
+                <w:rFonts w:ascii="Calibri" w:eastAsia="Times New Roman" w:hAnsi="Calibri" w:cs="Times New Roman"/>
+              </w:rPr>
+            </w:pPr>
+            <w:r>
+              <w:rPr>
+                <w:rFonts w:ascii="Calibri" w:eastAsia="Times New Roman" w:hAnsi="Calibri" w:cs="Times New Roman"/>
+              </w:rPr>
+              <w:t>RF05</w:t>
+            </w:r>
+          </w:p>
+        </w:tc>
+        <w:tc>
+          <w:tcPr>
+            <w:tcW w:w="1113" w:type="dxa"/>
+            <w:tcBorders>
+              <w:top w:val="nil"/>
+              <w:left w:val="nil"/>
+              <w:bottom w:val="nil"/>
+              <w:right w:val="nil"/>
+            </w:tcBorders>
+            <w:shd w:val="clear" w:color="000000" w:fill="BDD7EE"/>
+            <w:noWrap/>
+            <w:vAlign w:val="bottom"/>
+            <w:hideMark/>
+          </w:tcPr>
+          <w:p>
+            <w:pPr>
+              <w:spacing w:after="0" w:line="240" w:lineRule="auto"/>
+              <w:jc w:val="center"/>
+              <w:rPr>
+                <w:rFonts w:ascii="Calibri" w:eastAsia="Times New Roman" w:hAnsi="Calibri" w:cs="Times New Roman"/>
+              </w:rPr>
+            </w:pPr>
+            <w:r>
+              <w:rPr>
+                <w:rFonts w:ascii="Calibri" w:eastAsia="Times New Roman" w:hAnsi="Calibri" w:cs="Times New Roman"/>
+              </w:rPr>
+              <w:t>RF06</w:t>
+            </w:r>
+          </w:p>
+        </w:tc>
+        <w:tc>
+          <w:tcPr>
+            <w:tcW w:w="2440" w:type="dxa"/>
+            <w:tcBorders>
+              <w:top w:val="nil"/>
+              <w:left w:val="nil"/>
+              <w:bottom w:val="nil"/>
+              <w:right w:val="nil"/>
+            </w:tcBorders>
+            <w:shd w:val="clear" w:color="000000" w:fill="BDD7EE"/>
+            <w:noWrap/>
+            <w:vAlign w:val="bottom"/>
+            <w:hideMark/>
+          </w:tcPr>
+          <w:p>
+            <w:pPr>
+              <w:spacing w:after="0" w:line="240" w:lineRule="auto"/>
+              <w:jc w:val="center"/>
+              <w:rPr>
+                <w:rFonts w:ascii="Calibri" w:eastAsia="Times New Roman" w:hAnsi="Calibri" w:cs="Times New Roman"/>
+              </w:rPr>
+            </w:pPr>
+            <w:r>
+              <w:rPr>
+                <w:rFonts w:ascii="Calibri" w:eastAsia="Times New Roman" w:hAnsi="Calibri" w:cs="Times New Roman"/>
+              </w:rPr>
+              <w:t>RF07/RF08</w:t>
+            </w:r>
+          </w:p>
+        </w:tc>
+        <w:tc>
+          <w:tcPr>
+            <w:tcW w:w="1822" w:type="dxa"/>
+            <w:tcBorders>
+              <w:top w:val="nil"/>
+              <w:left w:val="nil"/>
+              <w:bottom w:val="nil"/>
+              <w:right w:val="nil"/>
+            </w:tcBorders>
+            <w:shd w:val="clear" w:color="000000" w:fill="BDD7EE"/>
+            <w:noWrap/>
+            <w:vAlign w:val="bottom"/>
+            <w:hideMark/>
+          </w:tcPr>
+          <w:p>
+            <w:pPr>
+              <w:spacing w:after="0" w:line="240" w:lineRule="auto"/>
+              <w:jc w:val="center"/>
+              <w:rPr>
+                <w:rFonts w:ascii="Calibri" w:eastAsia="Times New Roman" w:hAnsi="Calibri" w:cs="Times New Roman"/>
+              </w:rPr>
+            </w:pPr>
+            <w:r>
+              <w:rPr>
+                <w:rFonts w:ascii="Calibri" w:eastAsia="Times New Roman" w:hAnsi="Calibri" w:cs="Times New Roman"/>
+              </w:rPr>
+              <w:t>N4(Avaliação) RF07/RF08</w:t>
+            </w:r>
+          </w:p>
+        </w:tc>
+      </w:tr>
+      <w:tr>
+        <w:trPr>
+          <w:trHeight w:val="215"/>
+        </w:trPr>
+        <w:tc>
+          <w:tcPr>
+            <w:tcW w:w="1322" w:type="dxa"/>
+            <w:tcBorders>
+              <w:top w:val="nil"/>
+              <w:left w:val="nil"/>
+              <w:bottom w:val="nil"/>
+              <w:right w:val="nil"/>
+            </w:tcBorders>
+            <w:shd w:val="clear" w:color="000000" w:fill="9BC2E6"/>
+            <w:noWrap/>
+            <w:vAlign w:val="bottom"/>
+            <w:hideMark/>
+          </w:tcPr>
+          <w:p>
+            <w:pPr>
+              <w:spacing w:after="0" w:line="240" w:lineRule="auto"/>
+              <w:jc w:val="center"/>
+              <w:rPr>
+                <w:rFonts w:ascii="Calibri" w:eastAsia="Times New Roman" w:hAnsi="Calibri" w:cs="Times New Roman"/>
+                <w:color w:val="FFFFFF"/>
+              </w:rPr>
+            </w:pPr>
+            <w:r>
+              <w:rPr>
+                <w:rFonts w:ascii="Calibri" w:eastAsia="Times New Roman" w:hAnsi="Calibri" w:cs="Times New Roman"/>
+                <w:color w:val="FFFFFF"/>
+              </w:rPr>
+              <w:t>Junho</w:t>
+            </w:r>
+          </w:p>
+        </w:tc>
+        <w:tc>
+          <w:tcPr>
+            <w:tcW w:w="1822" w:type="dxa"/>
+            <w:tcBorders>
+              <w:top w:val="nil"/>
+              <w:left w:val="nil"/>
+              <w:bottom w:val="nil"/>
+              <w:right w:val="nil"/>
+            </w:tcBorders>
+            <w:shd w:val="clear" w:color="000000" w:fill="DDEBF7"/>
+            <w:noWrap/>
+            <w:vAlign w:val="bottom"/>
+            <w:hideMark/>
+          </w:tcPr>
+          <w:p>
+            <w:pPr>
+              <w:spacing w:after="0" w:line="240" w:lineRule="auto"/>
+              <w:jc w:val="center"/>
+              <w:rPr>
+                <w:rFonts w:ascii="Calibri" w:eastAsia="Times New Roman" w:hAnsi="Calibri" w:cs="Times New Roman"/>
+              </w:rPr>
+            </w:pPr>
+            <w:r>
+              <w:rPr>
+                <w:rFonts w:ascii="Calibri" w:eastAsia="Times New Roman" w:hAnsi="Calibri" w:cs="Times New Roman"/>
+              </w:rPr>
+              <w:t>Testes</w:t>
+            </w:r>
+          </w:p>
+        </w:tc>
+        <w:tc>
+          <w:tcPr>
+            <w:tcW w:w="2040" w:type="dxa"/>
+            <w:tcBorders>
+              <w:top w:val="nil"/>
+              <w:left w:val="nil"/>
+              <w:bottom w:val="nil"/>
+              <w:right w:val="nil"/>
+            </w:tcBorders>
+            <w:shd w:val="clear" w:color="000000" w:fill="DDEBF7"/>
+            <w:noWrap/>
+            <w:vAlign w:val="bottom"/>
+            <w:hideMark/>
+          </w:tcPr>
+          <w:p>
+            <w:pPr>
+              <w:spacing w:after="0" w:line="240" w:lineRule="auto"/>
+              <w:jc w:val="center"/>
+              <w:rPr>
+                <w:rFonts w:ascii="Calibri" w:eastAsia="Times New Roman" w:hAnsi="Calibri" w:cs="Times New Roman"/>
+              </w:rPr>
+            </w:pPr>
+            <w:r>
+              <w:rPr>
+                <w:rFonts w:ascii="Calibri" w:eastAsia="Times New Roman" w:hAnsi="Calibri" w:cs="Times New Roman"/>
+              </w:rPr>
+              <w:t>N5(Documentos entregáveis)</w:t>
+            </w:r>
+          </w:p>
+        </w:tc>
+        <w:tc>
+          <w:tcPr>
+            <w:tcW w:w="1113" w:type="dxa"/>
+            <w:tcBorders>
+              <w:top w:val="nil"/>
+              <w:left w:val="nil"/>
+              <w:bottom w:val="nil"/>
+              <w:right w:val="nil"/>
+            </w:tcBorders>
+            <w:shd w:val="clear" w:color="000000" w:fill="DDEBF7"/>
+            <w:noWrap/>
+            <w:vAlign w:val="bottom"/>
+            <w:hideMark/>
+          </w:tcPr>
+          <w:p>
+            <w:pPr>
+              <w:spacing w:after="0" w:line="240" w:lineRule="auto"/>
+              <w:jc w:val="center"/>
+              <w:rPr>
+                <w:rFonts w:ascii="Calibri" w:eastAsia="Times New Roman" w:hAnsi="Calibri" w:cs="Times New Roman"/>
+              </w:rPr>
+            </w:pPr>
+            <w:r>
+              <w:rPr>
+                <w:rFonts w:ascii="Calibri" w:eastAsia="Times New Roman" w:hAnsi="Calibri" w:cs="Times New Roman"/>
+              </w:rPr>
+              <w:t> </w:t>
+            </w:r>
+          </w:p>
+        </w:tc>
+        <w:tc>
+          <w:tcPr>
+            <w:tcW w:w="2440" w:type="dxa"/>
+            <w:tcBorders>
+              <w:top w:val="nil"/>
+              <w:left w:val="nil"/>
+              <w:bottom w:val="nil"/>
+              <w:right w:val="nil"/>
+            </w:tcBorders>
+            <w:shd w:val="clear" w:color="000000" w:fill="DDEBF7"/>
+            <w:noWrap/>
+            <w:vAlign w:val="bottom"/>
+            <w:hideMark/>
+          </w:tcPr>
+          <w:p>
+            <w:pPr>
+              <w:spacing w:after="0" w:line="240" w:lineRule="auto"/>
+              <w:jc w:val="center"/>
+              <w:rPr>
+                <w:rFonts w:ascii="Calibri" w:eastAsia="Times New Roman" w:hAnsi="Calibri" w:cs="Times New Roman"/>
+              </w:rPr>
+            </w:pPr>
+            <w:r>
+              <w:rPr>
+                <w:rFonts w:ascii="Calibri" w:eastAsia="Times New Roman" w:hAnsi="Calibri" w:cs="Times New Roman"/>
+              </w:rPr>
+              <w:t>N6(Apresentação)</w:t>
+            </w:r>
+          </w:p>
+        </w:tc>
+        <w:tc>
+          <w:tcPr>
+            <w:tcW w:w="1822" w:type="dxa"/>
+            <w:tcBorders>
+              <w:top w:val="nil"/>
+              <w:left w:val="nil"/>
+              <w:bottom w:val="nil"/>
+              <w:right w:val="nil"/>
+            </w:tcBorders>
+            <w:shd w:val="clear" w:color="000000" w:fill="DDEBF7"/>
+            <w:noWrap/>
+            <w:vAlign w:val="bottom"/>
+            <w:hideMark/>
+          </w:tcPr>
+          <w:p>
+            <w:pPr>
+              <w:spacing w:after="0" w:line="240" w:lineRule="auto"/>
+              <w:jc w:val="center"/>
+              <w:rPr>
+                <w:rFonts w:ascii="Calibri" w:eastAsia="Times New Roman" w:hAnsi="Calibri" w:cs="Times New Roman"/>
+              </w:rPr>
+            </w:pPr>
+            <w:r>
+              <w:rPr>
+                <w:rFonts w:ascii="Calibri" w:eastAsia="Times New Roman" w:hAnsi="Calibri" w:cs="Times New Roman"/>
+              </w:rPr>
+              <w:t>-</w:t>
+            </w:r>
+          </w:p>
+        </w:tc>
+      </w:tr>
+    </w:tbl>
     <w:p>
       <w:pPr>
         <w:spacing w:after="200" w:line="276" w:lineRule="auto"/>
         <w:rPr>
           <w:rFonts w:ascii="Calibri" w:eastAsia="Calibri" w:hAnsi="Calibri" w:cs="Calibri"/>
-          <w:sz w:val="6"/>
-        </w:rPr>
-      </w:pPr>
-      <w:r>
-        <w:rPr>
-          <w:rFonts w:ascii="Calibri" w:eastAsia="Calibri" w:hAnsi="Calibri" w:cs="Calibri"/>
-        </w:rPr>
-        <w:t>Enquadrar as etapas das entregas dos requisitos funcionais dentro do cronograma da disciplina publicado no AVA, ou seja, estabelecer para cada semana, o que vai ser entregue a partir do levantamento de requisitos funcionais.</w:t>
-      </w:r>
-    </w:p>
-    <w:p>
-      <w:pPr>
-        <w:keepNext/>
-        <w:keepLines/>
-        <w:numPr>
-          <w:ilvl w:val="0"/>
-          <w:numId w:val="11"/>
-        </w:numPr>
-        <w:spacing w:before="200" w:after="60" w:line="600" w:lineRule="auto"/>
-        <w:ind w:left="426" w:hanging="426"/>
+        </w:rPr>
+      </w:pPr>
+    </w:p>
+    <w:p>
+      <w:pPr>
         <w:rPr>
           <w:rFonts w:ascii="Cambria" w:eastAsia="Cambria" w:hAnsi="Cambria" w:cs="Cambria"/>
           <w:color w:val="4F81BD"/>
@@ -1571,6 +2812,25 @@
           <w:color w:val="4F81BD"/>
           <w:sz w:val="24"/>
         </w:rPr>
+        <w:br w:type="page"/>
+      </w:r>
+    </w:p>
+    <w:p>
+      <w:pPr>
+        <w:spacing w:after="200" w:line="276" w:lineRule="auto"/>
+        <w:rPr>
+          <w:rFonts w:ascii="Cambria" w:eastAsia="Cambria" w:hAnsi="Cambria" w:cs="Cambria"/>
+          <w:color w:val="4F81BD"/>
+          <w:sz w:val="24"/>
+        </w:rPr>
+      </w:pPr>
+      <w:r>
+        <w:rPr>
+          <w:rFonts w:ascii="Cambria" w:eastAsia="Cambria" w:hAnsi="Cambria" w:cs="Cambria"/>
+          <w:color w:val="4F81BD"/>
+          <w:sz w:val="24"/>
+        </w:rPr>
+        <w:lastRenderedPageBreak/>
         <w:t>Perfil técnico da equipe construtora</w:t>
       </w:r>
     </w:p>
@@ -1579,148 +2839,175 @@
         <w:spacing w:after="200" w:line="276" w:lineRule="auto"/>
         <w:rPr>
           <w:rFonts w:ascii="Calibri" w:eastAsia="Calibri" w:hAnsi="Calibri" w:cs="Calibri"/>
-        </w:rPr>
-      </w:pPr>
-      <w:r>
-        <w:rPr>
-          <w:rFonts w:ascii="Calibri" w:eastAsia="Calibri" w:hAnsi="Calibri" w:cs="Calibri"/>
-        </w:rPr>
-        <w:t xml:space="preserve">Exemplo: A equipe será formada por </w:t>
-      </w:r>
-      <w:proofErr w:type="gramStart"/>
-      <w:r>
-        <w:rPr>
-          <w:rFonts w:ascii="Calibri" w:eastAsia="Calibri" w:hAnsi="Calibri" w:cs="Calibri"/>
-        </w:rPr>
-        <w:t>3  programadores</w:t>
-      </w:r>
-      <w:proofErr w:type="gramEnd"/>
-      <w:r>
-        <w:rPr>
-          <w:rFonts w:ascii="Calibri" w:eastAsia="Calibri" w:hAnsi="Calibri" w:cs="Calibri"/>
-        </w:rPr>
-        <w:t>, conforme detalhes abaixo:</w:t>
-      </w:r>
-    </w:p>
-    <w:p>
-      <w:pPr>
-        <w:spacing w:after="200" w:line="360" w:lineRule="auto"/>
-        <w:rPr>
-          <w:rFonts w:ascii="Calibri" w:eastAsia="Calibri" w:hAnsi="Calibri" w:cs="Calibri"/>
-          <w:b/>
           <w:u w:val="single"/>
-          <w:shd w:val="clear" w:color="auto" w:fill="FFFF00"/>
-        </w:rPr>
-      </w:pPr>
-      <w:r>
-        <w:rPr>
-          <w:rFonts w:ascii="Calibri" w:eastAsia="Calibri" w:hAnsi="Calibri" w:cs="Calibri"/>
-          <w:b/>
+        </w:rPr>
+      </w:pPr>
+      <w:r>
+        <w:rPr>
+          <w:rFonts w:ascii="Calibri" w:eastAsia="Calibri" w:hAnsi="Calibri" w:cs="Calibri"/>
           <w:u w:val="single"/>
-          <w:shd w:val="clear" w:color="auto" w:fill="FFFF00"/>
-        </w:rPr>
-        <w:t>Programador 1</w:t>
-      </w:r>
-    </w:p>
-    <w:p>
-      <w:pPr>
-        <w:numPr>
-          <w:ilvl w:val="0"/>
-          <w:numId w:val="12"/>
-        </w:numPr>
-        <w:spacing w:after="200" w:line="360" w:lineRule="auto"/>
-        <w:ind w:left="720" w:hanging="360"/>
-        <w:jc w:val="both"/>
-        <w:rPr>
-          <w:rFonts w:ascii="Calibri" w:eastAsia="Calibri" w:hAnsi="Calibri" w:cs="Calibri"/>
-          <w:b/>
-          <w:shd w:val="clear" w:color="auto" w:fill="FFFF00"/>
-        </w:rPr>
-      </w:pPr>
-      <w:r>
-        <w:rPr>
-          <w:rFonts w:ascii="Calibri" w:eastAsia="Calibri" w:hAnsi="Calibri" w:cs="Calibri"/>
-          <w:b/>
-          <w:shd w:val="clear" w:color="auto" w:fill="FFFF00"/>
-        </w:rPr>
-        <w:t xml:space="preserve">Formação: </w:t>
-      </w:r>
-      <w:r>
-        <w:rPr>
-          <w:rFonts w:ascii="Calibri" w:eastAsia="Calibri" w:hAnsi="Calibri" w:cs="Calibri"/>
-          <w:shd w:val="clear" w:color="auto" w:fill="FFFF00"/>
-        </w:rPr>
-        <w:t>superior incompleto em Bacharelado em Sistemas da Informação;</w:t>
-      </w:r>
-    </w:p>
-    <w:p>
-      <w:pPr>
-        <w:numPr>
-          <w:ilvl w:val="0"/>
-          <w:numId w:val="12"/>
-        </w:numPr>
-        <w:spacing w:after="200" w:line="360" w:lineRule="auto"/>
-        <w:ind w:left="720" w:hanging="360"/>
-        <w:jc w:val="both"/>
-        <w:rPr>
-          <w:rFonts w:ascii="Calibri" w:eastAsia="Calibri" w:hAnsi="Calibri" w:cs="Calibri"/>
-          <w:shd w:val="clear" w:color="auto" w:fill="FFFF00"/>
-        </w:rPr>
-      </w:pPr>
-      <w:r>
-        <w:rPr>
-          <w:rFonts w:ascii="Calibri" w:eastAsia="Calibri" w:hAnsi="Calibri" w:cs="Calibri"/>
-          <w:b/>
-          <w:shd w:val="clear" w:color="auto" w:fill="FFFF00"/>
-        </w:rPr>
-        <w:t xml:space="preserve">Experiência: </w:t>
-      </w:r>
-      <w:r>
-        <w:rPr>
-          <w:rFonts w:ascii="Calibri" w:eastAsia="Calibri" w:hAnsi="Calibri" w:cs="Calibri"/>
-          <w:shd w:val="clear" w:color="auto" w:fill="FFFF00"/>
-        </w:rPr>
-        <w:t>apenas no curso.</w:t>
-      </w:r>
-    </w:p>
-    <w:p>
-      <w:pPr>
-        <w:numPr>
-          <w:ilvl w:val="0"/>
-          <w:numId w:val="12"/>
-        </w:numPr>
-        <w:spacing w:after="200" w:line="360" w:lineRule="auto"/>
-        <w:ind w:left="720" w:hanging="360"/>
-        <w:jc w:val="both"/>
-        <w:rPr>
-          <w:rFonts w:ascii="Calibri" w:eastAsia="Calibri" w:hAnsi="Calibri" w:cs="Calibri"/>
-          <w:b/>
-          <w:shd w:val="clear" w:color="auto" w:fill="FFFF00"/>
-        </w:rPr>
-      </w:pPr>
-      <w:r>
-        <w:rPr>
-          <w:rFonts w:ascii="Calibri" w:eastAsia="Calibri" w:hAnsi="Calibri" w:cs="Calibri"/>
-          <w:b/>
-          <w:shd w:val="clear" w:color="auto" w:fill="FFFF00"/>
-        </w:rPr>
-        <w:t>Conhecimentos:</w:t>
-      </w:r>
-      <w:r>
-        <w:rPr>
-          <w:rFonts w:ascii="Calibri" w:eastAsia="Calibri" w:hAnsi="Calibri" w:cs="Calibri"/>
-          <w:shd w:val="clear" w:color="auto" w:fill="FFFF00"/>
-        </w:rPr>
-        <w:t xml:space="preserve"> Java;</w:t>
+        </w:rPr>
+        <w:t xml:space="preserve">Programador 1: </w:t>
+      </w:r>
+      <w:r>
+        <w:rPr>
+          <w:rFonts w:ascii="Calibri" w:eastAsia="Calibri" w:hAnsi="Calibri" w:cs="Calibri"/>
+          <w:u w:val="single"/>
+        </w:rPr>
+        <w:t>Ana Paula Fidelis</w:t>
       </w:r>
     </w:p>
     <w:p>
       <w:pPr>
         <w:spacing w:after="200" w:line="276" w:lineRule="auto"/>
-        <w:jc w:val="center"/>
-        <w:rPr>
-          <w:rFonts w:ascii="Calibri" w:eastAsia="Calibri" w:hAnsi="Calibri" w:cs="Calibri"/>
-          <w:b/>
+        <w:rPr>
+          <w:rFonts w:ascii="Calibri" w:eastAsia="Calibri" w:hAnsi="Calibri" w:cs="Calibri"/>
+        </w:rPr>
+      </w:pPr>
+      <w:r>
+        <w:rPr>
+          <w:rFonts w:ascii="Calibri" w:eastAsia="Calibri" w:hAnsi="Calibri" w:cs="Calibri"/>
+        </w:rPr>
+        <w:t>Formação</w:t>
+      </w:r>
+      <w:r>
+        <w:rPr>
+          <w:rFonts w:ascii="Calibri" w:eastAsia="Calibri" w:hAnsi="Calibri" w:cs="Calibri"/>
+        </w:rPr>
+        <w:t xml:space="preserve">: Técnica em informática pelo CEDUP Hermann Hering. Superior incompleto em Bacharelado em </w:t>
+      </w:r>
+      <w:r>
+        <w:rPr>
+          <w:rFonts w:ascii="Calibri" w:eastAsia="Calibri" w:hAnsi="Calibri" w:cs="Calibri"/>
+        </w:rPr>
+        <w:t>Ciência</w:t>
+      </w:r>
+      <w:r>
+        <w:rPr>
+          <w:rFonts w:ascii="Calibri" w:eastAsia="Calibri" w:hAnsi="Calibri" w:cs="Calibri"/>
+        </w:rPr>
+        <w:t xml:space="preserve"> da </w:t>
+      </w:r>
+      <w:r>
+        <w:rPr>
+          <w:rFonts w:ascii="Calibri" w:eastAsia="Calibri" w:hAnsi="Calibri" w:cs="Calibri"/>
+        </w:rPr>
+        <w:t>Computação</w:t>
+      </w:r>
+      <w:r>
+        <w:rPr>
+          <w:rFonts w:ascii="Calibri" w:eastAsia="Calibri" w:hAnsi="Calibri" w:cs="Calibri"/>
+        </w:rPr>
+        <w:t xml:space="preserve"> pela FURB.</w:t>
+      </w:r>
+    </w:p>
+    <w:p>
+      <w:pPr>
+        <w:spacing w:after="200" w:line="276" w:lineRule="auto"/>
+        <w:rPr>
+          <w:rFonts w:ascii="Calibri" w:eastAsia="Calibri" w:hAnsi="Calibri" w:cs="Calibri"/>
+        </w:rPr>
+      </w:pPr>
+      <w:r>
+        <w:rPr>
+          <w:rFonts w:ascii="Calibri" w:eastAsia="Calibri" w:hAnsi="Calibri" w:cs="Calibri"/>
+        </w:rPr>
+        <w:t xml:space="preserve">Experiencia: </w:t>
+      </w:r>
+      <w:r>
+        <w:rPr>
+          <w:rFonts w:ascii="Calibri" w:eastAsia="Calibri" w:hAnsi="Calibri" w:cs="Calibri"/>
+        </w:rPr>
+        <w:t xml:space="preserve">3 anos de programação Delphi com </w:t>
+      </w:r>
+      <w:proofErr w:type="spellStart"/>
+      <w:r>
+        <w:rPr>
+          <w:rFonts w:ascii="Calibri" w:eastAsia="Calibri" w:hAnsi="Calibri" w:cs="Calibri"/>
+        </w:rPr>
+        <w:t>Firebird</w:t>
+      </w:r>
+      <w:proofErr w:type="spellEnd"/>
+      <w:r>
+        <w:rPr>
+          <w:rFonts w:ascii="Calibri" w:eastAsia="Calibri" w:hAnsi="Calibri" w:cs="Calibri"/>
+        </w:rPr>
+        <w:t xml:space="preserve">, 4 anos com programação em </w:t>
+      </w:r>
+      <w:proofErr w:type="spellStart"/>
+      <w:r>
+        <w:rPr>
+          <w:rFonts w:ascii="Calibri" w:eastAsia="Calibri" w:hAnsi="Calibri" w:cs="Calibri"/>
+        </w:rPr>
+        <w:t>java</w:t>
+      </w:r>
+      <w:proofErr w:type="spellEnd"/>
+      <w:r>
+        <w:rPr>
+          <w:rFonts w:ascii="Calibri" w:eastAsia="Calibri" w:hAnsi="Calibri" w:cs="Calibri"/>
+        </w:rPr>
+        <w:t xml:space="preserve"> e 2 anos com desenvolvimento web utilizando </w:t>
+      </w:r>
+      <w:proofErr w:type="spellStart"/>
+      <w:r>
+        <w:rPr>
+          <w:rFonts w:ascii="Calibri" w:eastAsia="Calibri" w:hAnsi="Calibri" w:cs="Calibri"/>
+        </w:rPr>
+        <w:t>Asp</w:t>
+      </w:r>
+      <w:proofErr w:type="spellEnd"/>
+      <w:r>
+        <w:rPr>
+          <w:rFonts w:ascii="Calibri" w:eastAsia="Calibri" w:hAnsi="Calibri" w:cs="Calibri"/>
+        </w:rPr>
+        <w:t xml:space="preserve">, </w:t>
+      </w:r>
+      <w:proofErr w:type="spellStart"/>
+      <w:r>
+        <w:rPr>
+          <w:rFonts w:ascii="Calibri" w:eastAsia="Calibri" w:hAnsi="Calibri" w:cs="Calibri"/>
+        </w:rPr>
+        <w:t>JavaScript</w:t>
+      </w:r>
+      <w:proofErr w:type="spellEnd"/>
+      <w:r>
+        <w:rPr>
+          <w:rFonts w:ascii="Calibri" w:eastAsia="Calibri" w:hAnsi="Calibri" w:cs="Calibri"/>
+        </w:rPr>
+        <w:t xml:space="preserve"> e Microsoft Access.</w:t>
+      </w:r>
+    </w:p>
+    <w:p>
+      <w:pPr>
+        <w:spacing w:after="200" w:line="276" w:lineRule="auto"/>
+        <w:rPr>
+          <w:rFonts w:ascii="Calibri" w:eastAsia="Calibri" w:hAnsi="Calibri" w:cs="Calibri"/>
+        </w:rPr>
+      </w:pPr>
+      <w:r>
+        <w:rPr>
+          <w:rFonts w:ascii="Calibri" w:eastAsia="Calibri" w:hAnsi="Calibri" w:cs="Calibri"/>
+        </w:rPr>
+        <w:t>Conhecimentos: Java, Delphi, CSS, HTML, Javascript, MySql</w:t>
+      </w:r>
+      <w:r>
+        <w:rPr>
+          <w:rFonts w:ascii="Calibri" w:eastAsia="Calibri" w:hAnsi="Calibri" w:cs="Calibri"/>
+        </w:rPr>
+        <w:t>, ASP</w:t>
+      </w:r>
+      <w:r>
+        <w:rPr>
+          <w:rFonts w:ascii="Calibri" w:eastAsia="Calibri" w:hAnsi="Calibri" w:cs="Calibri"/>
+        </w:rPr>
+        <w:t>.</w:t>
+      </w:r>
+    </w:p>
+    <w:p>
+      <w:pPr>
+        <w:spacing w:after="200" w:line="276" w:lineRule="auto"/>
+        <w:rPr>
+          <w:rFonts w:ascii="Calibri" w:eastAsia="Calibri" w:hAnsi="Calibri" w:cs="Calibri"/>
         </w:rPr>
       </w:pPr>
     </w:p>
@@ -1757,10 +3044,59 @@
       </w:pPr>
       <w:r>
         <w:rPr>
-          <w:rFonts w:ascii="Verdana" w:eastAsia="Verdana" w:hAnsi="Verdana" w:cs="Verdana"/>
-          <w:sz w:val="20"/>
-        </w:rPr>
-        <w:t>Insira a foto aqui</w:t>
+          <w:rFonts w:ascii="Arial Black" w:eastAsia="Arial Black" w:hAnsi="Arial Black" w:cs="Arial Black"/>
+          <w:b/>
+          <w:noProof/>
+          <w:sz w:val="32"/>
+        </w:rPr>
+        <w:drawing>
+          <wp:inline distT="0" distB="0" distL="0" distR="0" wp14:anchorId="20252A98" wp14:editId="6CE761F7">
+            <wp:extent cx="2203200" cy="2937600"/>
+            <wp:effectExtent l="0" t="0" r="0" b="0"/>
+            <wp:docPr id="2" name="Imagem 2"/>
+            <wp:cNvGraphicFramePr>
+              <a:graphicFrameLocks xmlns:a="http://schemas.openxmlformats.org/drawingml/2006/main" noChangeAspect="1"/>
+            </wp:cNvGraphicFramePr>
+            <a:graphic xmlns:a="http://schemas.openxmlformats.org/drawingml/2006/main">
+              <a:graphicData uri="http://schemas.openxmlformats.org/drawingml/2006/picture">
+                <pic:pic xmlns:pic="http://schemas.openxmlformats.org/drawingml/2006/picture">
+                  <pic:nvPicPr>
+                    <pic:cNvPr id="0" name="Picture 3"/>
+                    <pic:cNvPicPr>
+                      <a:picLocks noChangeAspect="1" noChangeArrowheads="1"/>
+                    </pic:cNvPicPr>
+                  </pic:nvPicPr>
+                  <pic:blipFill>
+                    <a:blip r:embed="rId11" cstate="print">
+                      <a:extLst>
+                        <a:ext uri="{28A0092B-C50C-407E-A947-70E740481C1C}">
+                          <a14:useLocalDpi xmlns:a14="http://schemas.microsoft.com/office/drawing/2010/main" val="0"/>
+                        </a:ext>
+                      </a:extLst>
+                    </a:blip>
+                    <a:srcRect/>
+                    <a:stretch>
+                      <a:fillRect/>
+                    </a:stretch>
+                  </pic:blipFill>
+                  <pic:spPr bwMode="auto">
+                    <a:xfrm>
+                      <a:off x="0" y="0"/>
+                      <a:ext cx="2203200" cy="2937600"/>
+                    </a:xfrm>
+                    <a:prstGeom prst="rect">
+                      <a:avLst/>
+                    </a:prstGeom>
+                    <a:noFill/>
+                    <a:ln>
+                      <a:noFill/>
+                    </a:ln>
+                  </pic:spPr>
+                </pic:pic>
+              </a:graphicData>
+            </a:graphic>
+          </wp:inline>
+        </w:drawing>
       </w:r>
     </w:p>
     <w:p>
@@ -1780,15 +3116,13 @@
         </w:rPr>
         <w:t xml:space="preserve">Equipe: </w:t>
       </w:r>
-      <w:proofErr w:type="spellStart"/>
       <w:r>
         <w:rPr>
           <w:rFonts w:ascii="Arial Black" w:eastAsia="Arial Black" w:hAnsi="Arial Black" w:cs="Arial Black"/>
           <w:sz w:val="32"/>
         </w:rPr>
-        <w:t>xxx</w:t>
-      </w:r>
-      <w:proofErr w:type="spellEnd"/>
+        <w:t>07</w:t>
+      </w:r>
     </w:p>
     <w:p>
       <w:pPr>
@@ -1803,89 +3137,117 @@
     </w:p>
     <w:p>
       <w:pPr>
-        <w:spacing w:after="200" w:line="360" w:lineRule="auto"/>
-        <w:rPr>
-          <w:rFonts w:ascii="Calibri" w:eastAsia="Calibri" w:hAnsi="Calibri" w:cs="Calibri"/>
-          <w:b/>
+        <w:rPr>
+          <w:rFonts w:ascii="Calibri" w:eastAsia="Calibri" w:hAnsi="Calibri" w:cs="Calibri"/>
           <w:u w:val="single"/>
-          <w:shd w:val="clear" w:color="auto" w:fill="FFFF00"/>
-        </w:rPr>
-      </w:pPr>
-      <w:r>
-        <w:rPr>
-          <w:rFonts w:ascii="Calibri" w:eastAsia="Calibri" w:hAnsi="Calibri" w:cs="Calibri"/>
-          <w:b/>
+        </w:rPr>
+      </w:pPr>
+      <w:r>
+        <w:rPr>
+          <w:rFonts w:ascii="Calibri" w:eastAsia="Calibri" w:hAnsi="Calibri" w:cs="Calibri"/>
           <w:u w:val="single"/>
-          <w:shd w:val="clear" w:color="auto" w:fill="FFFF00"/>
-        </w:rPr>
-        <w:t>programador 2</w:t>
-      </w:r>
-    </w:p>
-    <w:p>
-      <w:pPr>
-        <w:numPr>
-          <w:ilvl w:val="0"/>
-          <w:numId w:val="13"/>
-        </w:numPr>
-        <w:spacing w:after="200" w:line="360" w:lineRule="auto"/>
-        <w:ind w:left="720" w:hanging="360"/>
-        <w:jc w:val="both"/>
-        <w:rPr>
-          <w:rFonts w:ascii="Calibri" w:eastAsia="Calibri" w:hAnsi="Calibri" w:cs="Calibri"/>
-          <w:b/>
-          <w:shd w:val="clear" w:color="auto" w:fill="FFFF00"/>
-        </w:rPr>
-      </w:pPr>
-      <w:r>
-        <w:rPr>
-          <w:rFonts w:ascii="Calibri" w:eastAsia="Calibri" w:hAnsi="Calibri" w:cs="Calibri"/>
-          <w:b/>
-          <w:shd w:val="clear" w:color="auto" w:fill="FFFF00"/>
-        </w:rPr>
-        <w:t xml:space="preserve">Formação: </w:t>
-      </w:r>
-      <w:r>
-        <w:rPr>
-          <w:rFonts w:ascii="Calibri" w:eastAsia="Calibri" w:hAnsi="Calibri" w:cs="Calibri"/>
-          <w:shd w:val="clear" w:color="auto" w:fill="FFFF00"/>
-        </w:rPr>
-        <w:t>superior incompleto em Bacharelado em Sistemas da Informação;</w:t>
-      </w:r>
-    </w:p>
-    <w:p>
-      <w:pPr>
-        <w:numPr>
-          <w:ilvl w:val="0"/>
-          <w:numId w:val="13"/>
-        </w:numPr>
-        <w:spacing w:after="200" w:line="360" w:lineRule="auto"/>
-        <w:ind w:left="720" w:hanging="360"/>
-        <w:jc w:val="both"/>
-        <w:rPr>
-          <w:rFonts w:ascii="Calibri" w:eastAsia="Calibri" w:hAnsi="Calibri" w:cs="Calibri"/>
-          <w:shd w:val="clear" w:color="auto" w:fill="FFFF00"/>
-        </w:rPr>
-      </w:pPr>
-      <w:r>
-        <w:rPr>
-          <w:rFonts w:ascii="Calibri" w:eastAsia="Calibri" w:hAnsi="Calibri" w:cs="Calibri"/>
-          <w:b/>
-          <w:shd w:val="clear" w:color="auto" w:fill="FFFF00"/>
-        </w:rPr>
-        <w:t xml:space="preserve">Experiência: </w:t>
-      </w:r>
-      <w:r>
-        <w:rPr>
-          <w:rFonts w:ascii="Calibri" w:eastAsia="Calibri" w:hAnsi="Calibri" w:cs="Calibri"/>
-          <w:shd w:val="clear" w:color="auto" w:fill="FFFF00"/>
-        </w:rPr>
-        <w:t xml:space="preserve">1 ano com programação </w:t>
+        </w:rPr>
+        <w:br w:type="page"/>
+      </w:r>
+    </w:p>
+    <w:p>
+      <w:pPr>
+        <w:spacing w:after="200" w:line="276" w:lineRule="auto"/>
+        <w:rPr>
+          <w:rFonts w:ascii="Calibri" w:eastAsia="Calibri" w:hAnsi="Calibri" w:cs="Calibri"/>
+          <w:u w:val="single"/>
+        </w:rPr>
+      </w:pPr>
+      <w:r>
+        <w:rPr>
+          <w:rFonts w:ascii="Calibri" w:eastAsia="Calibri" w:hAnsi="Calibri" w:cs="Calibri"/>
+          <w:u w:val="single"/>
+        </w:rPr>
+        <w:lastRenderedPageBreak/>
+        <w:t xml:space="preserve">Programador </w:t>
+      </w:r>
+      <w:r>
+        <w:rPr>
+          <w:rFonts w:ascii="Calibri" w:eastAsia="Calibri" w:hAnsi="Calibri" w:cs="Calibri"/>
+          <w:u w:val="single"/>
+        </w:rPr>
+        <w:t>2</w:t>
+      </w:r>
+      <w:r>
+        <w:rPr>
+          <w:rFonts w:ascii="Calibri" w:eastAsia="Calibri" w:hAnsi="Calibri" w:cs="Calibri"/>
+          <w:u w:val="single"/>
+        </w:rPr>
+        <w:t xml:space="preserve">: </w:t>
+      </w:r>
+      <w:r>
+        <w:rPr>
+          <w:rFonts w:ascii="Calibri" w:eastAsia="Calibri" w:hAnsi="Calibri" w:cs="Calibri"/>
+          <w:u w:val="single"/>
+        </w:rPr>
+        <w:t xml:space="preserve">Bárbara </w:t>
       </w:r>
       <w:proofErr w:type="spellStart"/>
       <w:r>
         <w:rPr>
           <w:rFonts w:ascii="Calibri" w:eastAsia="Calibri" w:hAnsi="Calibri" w:cs="Calibri"/>
-          <w:shd w:val="clear" w:color="auto" w:fill="FFFF00"/>
+          <w:u w:val="single"/>
+        </w:rPr>
+        <w:t>Marquez</w:t>
+      </w:r>
+      <w:proofErr w:type="spellEnd"/>
+    </w:p>
+    <w:p>
+      <w:pPr>
+        <w:spacing w:after="200" w:line="276" w:lineRule="auto"/>
+        <w:rPr>
+          <w:rFonts w:ascii="Calibri" w:eastAsia="Calibri" w:hAnsi="Calibri" w:cs="Calibri"/>
+        </w:rPr>
+      </w:pPr>
+      <w:r>
+        <w:rPr>
+          <w:rFonts w:ascii="Calibri" w:eastAsia="Calibri" w:hAnsi="Calibri" w:cs="Calibri"/>
+        </w:rPr>
+        <w:t>Formação: Técnica em informática pelo CEDUP Hermann Hering. Superior incompleto em Bacharelado em Ciência da Computação pela FURB.</w:t>
+      </w:r>
+    </w:p>
+    <w:p>
+      <w:pPr>
+        <w:spacing w:after="200" w:line="276" w:lineRule="auto"/>
+        <w:rPr>
+          <w:rFonts w:ascii="Calibri" w:eastAsia="Calibri" w:hAnsi="Calibri" w:cs="Calibri"/>
+        </w:rPr>
+      </w:pPr>
+      <w:r>
+        <w:rPr>
+          <w:rFonts w:ascii="Calibri" w:eastAsia="Calibri" w:hAnsi="Calibri" w:cs="Calibri"/>
+        </w:rPr>
+        <w:t xml:space="preserve">Experiencia: </w:t>
+      </w:r>
+      <w:r>
+        <w:rPr>
+          <w:rFonts w:ascii="Calibri" w:eastAsia="Calibri" w:hAnsi="Calibri" w:cs="Calibri"/>
+        </w:rPr>
+        <w:t xml:space="preserve">5 anos de programação C# com </w:t>
+      </w:r>
+      <w:proofErr w:type="spellStart"/>
+      <w:r>
+        <w:rPr>
+          <w:rFonts w:ascii="Calibri" w:eastAsia="Calibri" w:hAnsi="Calibri" w:cs="Calibri"/>
+        </w:rPr>
+        <w:t>Mysql</w:t>
+      </w:r>
+      <w:proofErr w:type="spellEnd"/>
+      <w:r>
+        <w:rPr>
+          <w:rFonts w:ascii="Calibri" w:eastAsia="Calibri" w:hAnsi="Calibri" w:cs="Calibri"/>
+        </w:rPr>
+        <w:t xml:space="preserve">, 4 anos com programação em </w:t>
+      </w:r>
+      <w:proofErr w:type="spellStart"/>
+      <w:r>
+        <w:rPr>
+          <w:rFonts w:ascii="Calibri" w:eastAsia="Calibri" w:hAnsi="Calibri" w:cs="Calibri"/>
         </w:rPr>
         <w:t>java</w:t>
       </w:r>
@@ -1893,40 +3255,112 @@
       <w:r>
         <w:rPr>
           <w:rFonts w:ascii="Calibri" w:eastAsia="Calibri" w:hAnsi="Calibri" w:cs="Calibri"/>
-          <w:shd w:val="clear" w:color="auto" w:fill="FFFF00"/>
-        </w:rPr>
-        <w:t>, 8 meses com programação C.</w:t>
-      </w:r>
-    </w:p>
-    <w:p>
-      <w:pPr>
-        <w:numPr>
-          <w:ilvl w:val="0"/>
-          <w:numId w:val="13"/>
-        </w:numPr>
-        <w:spacing w:after="200" w:line="360" w:lineRule="auto"/>
-        <w:ind w:left="720" w:hanging="360"/>
-        <w:jc w:val="both"/>
-        <w:rPr>
-          <w:rFonts w:ascii="Calibri" w:eastAsia="Calibri" w:hAnsi="Calibri" w:cs="Calibri"/>
-          <w:b/>
-          <w:shd w:val="clear" w:color="auto" w:fill="FFFF00"/>
-        </w:rPr>
-      </w:pPr>
-      <w:r>
-        <w:rPr>
-          <w:rFonts w:ascii="Calibri" w:eastAsia="Calibri" w:hAnsi="Calibri" w:cs="Calibri"/>
-          <w:b/>
-          <w:shd w:val="clear" w:color="auto" w:fill="FFFF00"/>
-        </w:rPr>
-        <w:t>Conhecimentos:</w:t>
-      </w:r>
-      <w:r>
-        <w:rPr>
-          <w:rFonts w:ascii="Calibri" w:eastAsia="Calibri" w:hAnsi="Calibri" w:cs="Calibri"/>
-          <w:shd w:val="clear" w:color="auto" w:fill="FFFF00"/>
-        </w:rPr>
-        <w:t xml:space="preserve"> Java, C.</w:t>
+        </w:rPr>
+        <w:t xml:space="preserve"> e 2 anos com desenvolvimento web utilizando o framework </w:t>
+      </w:r>
+      <w:proofErr w:type="spellStart"/>
+      <w:r>
+        <w:rPr>
+          <w:rFonts w:ascii="Calibri" w:eastAsia="Calibri" w:hAnsi="Calibri" w:cs="Calibri"/>
+        </w:rPr>
+        <w:t>React</w:t>
+      </w:r>
+      <w:proofErr w:type="spellEnd"/>
+      <w:r>
+        <w:rPr>
+          <w:rFonts w:ascii="Calibri" w:eastAsia="Calibri" w:hAnsi="Calibri" w:cs="Calibri"/>
+        </w:rPr>
+        <w:t>.</w:t>
+      </w:r>
+    </w:p>
+    <w:p>
+      <w:pPr>
+        <w:spacing w:after="200" w:line="276" w:lineRule="auto"/>
+        <w:rPr>
+          <w:rFonts w:ascii="Calibri" w:eastAsia="Calibri" w:hAnsi="Calibri" w:cs="Calibri"/>
+        </w:rPr>
+      </w:pPr>
+      <w:r>
+        <w:rPr>
+          <w:rFonts w:ascii="Calibri" w:eastAsia="Calibri" w:hAnsi="Calibri" w:cs="Calibri"/>
+        </w:rPr>
+        <w:t xml:space="preserve">Conhecimentos: </w:t>
+      </w:r>
+      <w:r>
+        <w:rPr>
+          <w:rFonts w:ascii="Calibri" w:eastAsia="Calibri" w:hAnsi="Calibri" w:cs="Calibri"/>
+        </w:rPr>
+        <w:t xml:space="preserve">C#, </w:t>
+      </w:r>
+      <w:r>
+        <w:rPr>
+          <w:rFonts w:ascii="Calibri" w:eastAsia="Calibri" w:hAnsi="Calibri" w:cs="Calibri"/>
+        </w:rPr>
+        <w:t>Java, Delphi,</w:t>
+      </w:r>
+      <w:r>
+        <w:rPr>
+          <w:rFonts w:ascii="Calibri" w:eastAsia="Calibri" w:hAnsi="Calibri" w:cs="Calibri"/>
+        </w:rPr>
+        <w:t xml:space="preserve"> Pascal,</w:t>
+      </w:r>
+      <w:r>
+        <w:rPr>
+          <w:rFonts w:ascii="Calibri" w:eastAsia="Calibri" w:hAnsi="Calibri" w:cs="Calibri"/>
+        </w:rPr>
+        <w:t xml:space="preserve"> CSS, HTML, Javascript</w:t>
+      </w:r>
+      <w:r>
+        <w:rPr>
+          <w:rFonts w:ascii="Calibri" w:eastAsia="Calibri" w:hAnsi="Calibri" w:cs="Calibri"/>
+        </w:rPr>
+        <w:t xml:space="preserve">, </w:t>
+      </w:r>
+      <w:proofErr w:type="spellStart"/>
+      <w:r>
+        <w:rPr>
+          <w:rFonts w:ascii="Calibri" w:eastAsia="Calibri" w:hAnsi="Calibri" w:cs="Calibri"/>
+        </w:rPr>
+        <w:t>JQuery</w:t>
+      </w:r>
+      <w:proofErr w:type="spellEnd"/>
+      <w:r>
+        <w:rPr>
+          <w:rFonts w:ascii="Calibri" w:eastAsia="Calibri" w:hAnsi="Calibri" w:cs="Calibri"/>
+        </w:rPr>
+        <w:t>, MySql</w:t>
+      </w:r>
+      <w:r>
+        <w:rPr>
+          <w:rFonts w:ascii="Calibri" w:eastAsia="Calibri" w:hAnsi="Calibri" w:cs="Calibri"/>
+        </w:rPr>
+        <w:t xml:space="preserve">, </w:t>
+      </w:r>
+      <w:proofErr w:type="spellStart"/>
+      <w:r>
+        <w:rPr>
+          <w:rFonts w:ascii="Calibri" w:eastAsia="Calibri" w:hAnsi="Calibri" w:cs="Calibri"/>
+        </w:rPr>
+        <w:t>React</w:t>
+      </w:r>
+      <w:proofErr w:type="spellEnd"/>
+      <w:r>
+        <w:rPr>
+          <w:rFonts w:ascii="Calibri" w:eastAsia="Calibri" w:hAnsi="Calibri" w:cs="Calibri"/>
+        </w:rPr>
+        <w:t>, Angular</w:t>
+      </w:r>
+      <w:r>
+        <w:rPr>
+          <w:rFonts w:ascii="Calibri" w:eastAsia="Calibri" w:hAnsi="Calibri" w:cs="Calibri"/>
+        </w:rPr>
+        <w:t>, ASP.Net</w:t>
+      </w:r>
+      <w:r>
+        <w:rPr>
+          <w:rFonts w:ascii="Calibri" w:eastAsia="Calibri" w:hAnsi="Calibri" w:cs="Calibri"/>
+        </w:rPr>
+        <w:t>.</w:t>
       </w:r>
     </w:p>
     <w:p>
@@ -1972,10 +3406,59 @@
       </w:pPr>
       <w:r>
         <w:rPr>
-          <w:rFonts w:ascii="Verdana" w:eastAsia="Verdana" w:hAnsi="Verdana" w:cs="Verdana"/>
-          <w:sz w:val="20"/>
-        </w:rPr>
-        <w:t>Insira a foto aqui</w:t>
+          <w:rFonts w:ascii="Arial Black" w:eastAsia="Arial Black" w:hAnsi="Arial Black" w:cs="Arial Black"/>
+          <w:b/>
+          <w:noProof/>
+          <w:sz w:val="32"/>
+        </w:rPr>
+        <w:drawing>
+          <wp:inline distT="0" distB="0" distL="0" distR="0" wp14:anchorId="323D5FAA" wp14:editId="41B4173C">
+            <wp:extent cx="2127153" cy="2833200"/>
+            <wp:effectExtent l="0" t="0" r="0" b="0"/>
+            <wp:docPr id="3" name="Imagem 3"/>
+            <wp:cNvGraphicFramePr>
+              <a:graphicFrameLocks xmlns:a="http://schemas.openxmlformats.org/drawingml/2006/main" noChangeAspect="1"/>
+            </wp:cNvGraphicFramePr>
+            <a:graphic xmlns:a="http://schemas.openxmlformats.org/drawingml/2006/main">
+              <a:graphicData uri="http://schemas.openxmlformats.org/drawingml/2006/picture">
+                <pic:pic xmlns:pic="http://schemas.openxmlformats.org/drawingml/2006/picture">
+                  <pic:nvPicPr>
+                    <pic:cNvPr id="0" name="Picture 4"/>
+                    <pic:cNvPicPr>
+                      <a:picLocks noChangeAspect="1" noChangeArrowheads="1"/>
+                    </pic:cNvPicPr>
+                  </pic:nvPicPr>
+                  <pic:blipFill>
+                    <a:blip r:embed="rId12" cstate="print">
+                      <a:extLst>
+                        <a:ext uri="{28A0092B-C50C-407E-A947-70E740481C1C}">
+                          <a14:useLocalDpi xmlns:a14="http://schemas.microsoft.com/office/drawing/2010/main" val="0"/>
+                        </a:ext>
+                      </a:extLst>
+                    </a:blip>
+                    <a:srcRect/>
+                    <a:stretch>
+                      <a:fillRect/>
+                    </a:stretch>
+                  </pic:blipFill>
+                  <pic:spPr bwMode="auto">
+                    <a:xfrm>
+                      <a:off x="0" y="0"/>
+                      <a:ext cx="2127153" cy="2833200"/>
+                    </a:xfrm>
+                    <a:prstGeom prst="rect">
+                      <a:avLst/>
+                    </a:prstGeom>
+                    <a:noFill/>
+                    <a:ln>
+                      <a:noFill/>
+                    </a:ln>
+                  </pic:spPr>
+                </pic:pic>
+              </a:graphicData>
+            </a:graphic>
+          </wp:inline>
+        </w:drawing>
       </w:r>
     </w:p>
     <w:p>
@@ -1995,142 +3478,157 @@
         </w:rPr>
         <w:t xml:space="preserve">Equipe: </w:t>
       </w:r>
-      <w:proofErr w:type="spellStart"/>
       <w:r>
         <w:rPr>
           <w:rFonts w:ascii="Arial Black" w:eastAsia="Arial Black" w:hAnsi="Arial Black" w:cs="Arial Black"/>
           <w:sz w:val="32"/>
         </w:rPr>
-        <w:t>xxx</w:t>
+        <w:t>07</w:t>
+      </w:r>
+    </w:p>
+    <w:p>
+      <w:pPr>
+        <w:rPr>
+          <w:rFonts w:ascii="Calibri" w:eastAsia="Calibri" w:hAnsi="Calibri" w:cs="Calibri"/>
+          <w:u w:val="single"/>
+        </w:rPr>
+      </w:pPr>
+      <w:r>
+        <w:rPr>
+          <w:rFonts w:ascii="Calibri" w:eastAsia="Calibri" w:hAnsi="Calibri" w:cs="Calibri"/>
+          <w:u w:val="single"/>
+        </w:rPr>
+        <w:br w:type="page"/>
+      </w:r>
+    </w:p>
+    <w:p>
+      <w:pPr>
+        <w:spacing w:after="200" w:line="276" w:lineRule="auto"/>
+        <w:rPr>
+          <w:rFonts w:ascii="Calibri" w:eastAsia="Calibri" w:hAnsi="Calibri" w:cs="Calibri"/>
+          <w:u w:val="single"/>
+        </w:rPr>
+      </w:pPr>
+      <w:r>
+        <w:rPr>
+          <w:rFonts w:ascii="Calibri" w:eastAsia="Calibri" w:hAnsi="Calibri" w:cs="Calibri"/>
+          <w:u w:val="single"/>
+        </w:rPr>
+        <w:lastRenderedPageBreak/>
+        <w:t xml:space="preserve">Programador </w:t>
+      </w:r>
+      <w:r>
+        <w:rPr>
+          <w:rFonts w:ascii="Calibri" w:eastAsia="Calibri" w:hAnsi="Calibri" w:cs="Calibri"/>
+          <w:u w:val="single"/>
+        </w:rPr>
+        <w:t>3</w:t>
+      </w:r>
+      <w:r>
+        <w:rPr>
+          <w:rFonts w:ascii="Calibri" w:eastAsia="Calibri" w:hAnsi="Calibri" w:cs="Calibri"/>
+          <w:u w:val="single"/>
+        </w:rPr>
+        <w:t xml:space="preserve">: </w:t>
+      </w:r>
+      <w:r>
+        <w:rPr>
+          <w:rFonts w:ascii="Calibri" w:eastAsia="Calibri" w:hAnsi="Calibri" w:cs="Calibri"/>
+          <w:u w:val="single"/>
+        </w:rPr>
+        <w:t>Gabriel Brogni Bento</w:t>
+      </w:r>
+    </w:p>
+    <w:p>
+      <w:pPr>
+        <w:spacing w:after="200" w:line="276" w:lineRule="auto"/>
+        <w:rPr>
+          <w:rFonts w:ascii="Calibri" w:eastAsia="Calibri" w:hAnsi="Calibri" w:cs="Calibri"/>
+        </w:rPr>
+      </w:pPr>
+      <w:r>
+        <w:rPr>
+          <w:rFonts w:ascii="Calibri" w:eastAsia="Calibri" w:hAnsi="Calibri" w:cs="Calibri"/>
+        </w:rPr>
+        <w:t>Formação: Superior incompleto em Bacharelado em Ciência da Computação pela FURB.</w:t>
+      </w:r>
+    </w:p>
+    <w:p>
+      <w:pPr>
+        <w:spacing w:after="200" w:line="276" w:lineRule="auto"/>
+        <w:rPr>
+          <w:rFonts w:ascii="Calibri" w:eastAsia="Calibri" w:hAnsi="Calibri" w:cs="Calibri"/>
+        </w:rPr>
+      </w:pPr>
+      <w:r>
+        <w:rPr>
+          <w:rFonts w:ascii="Calibri" w:eastAsia="Calibri" w:hAnsi="Calibri" w:cs="Calibri"/>
+        </w:rPr>
+        <w:t xml:space="preserve">Experiencia: </w:t>
+      </w:r>
+      <w:r>
+        <w:rPr>
+          <w:rFonts w:ascii="Calibri" w:eastAsia="Calibri" w:hAnsi="Calibri" w:cs="Calibri"/>
+        </w:rPr>
+        <w:t>1</w:t>
+      </w:r>
+      <w:r>
+        <w:rPr>
+          <w:rFonts w:ascii="Calibri" w:eastAsia="Calibri" w:hAnsi="Calibri" w:cs="Calibri"/>
+        </w:rPr>
+        <w:t xml:space="preserve"> anos de programação C#</w:t>
+      </w:r>
+      <w:r>
+        <w:rPr>
+          <w:rFonts w:ascii="Calibri" w:eastAsia="Calibri" w:hAnsi="Calibri" w:cs="Calibri"/>
+        </w:rPr>
+        <w:t xml:space="preserve"> com Unity</w:t>
+      </w:r>
+      <w:r>
+        <w:rPr>
+          <w:rFonts w:ascii="Calibri" w:eastAsia="Calibri" w:hAnsi="Calibri" w:cs="Calibri"/>
+        </w:rPr>
+        <w:t xml:space="preserve">, 4 anos com programação em </w:t>
+      </w:r>
+      <w:proofErr w:type="spellStart"/>
+      <w:r>
+        <w:rPr>
+          <w:rFonts w:ascii="Calibri" w:eastAsia="Calibri" w:hAnsi="Calibri" w:cs="Calibri"/>
+        </w:rPr>
+        <w:t>java</w:t>
       </w:r>
       <w:proofErr w:type="spellEnd"/>
+      <w:r>
+        <w:rPr>
+          <w:rFonts w:ascii="Calibri" w:eastAsia="Calibri" w:hAnsi="Calibri" w:cs="Calibri"/>
+        </w:rPr>
+        <w:t>.</w:t>
+      </w:r>
     </w:p>
     <w:p>
       <w:pPr>
         <w:spacing w:after="200" w:line="276" w:lineRule="auto"/>
-        <w:ind w:left="360"/>
-        <w:jc w:val="center"/>
-        <w:rPr>
-          <w:rFonts w:ascii="Arial Black" w:eastAsia="Arial Black" w:hAnsi="Arial Black" w:cs="Arial Black"/>
-          <w:sz w:val="32"/>
-        </w:rPr>
-      </w:pPr>
-    </w:p>
-    <w:p>
-      <w:pPr>
-        <w:spacing w:after="200" w:line="360" w:lineRule="auto"/>
-        <w:rPr>
-          <w:rFonts w:ascii="Calibri" w:eastAsia="Calibri" w:hAnsi="Calibri" w:cs="Calibri"/>
-          <w:b/>
-          <w:u w:val="single"/>
-          <w:shd w:val="clear" w:color="auto" w:fill="FFFF00"/>
-        </w:rPr>
-      </w:pPr>
-      <w:r>
-        <w:rPr>
-          <w:rFonts w:ascii="Calibri" w:eastAsia="Calibri" w:hAnsi="Calibri" w:cs="Calibri"/>
-          <w:b/>
-          <w:u w:val="single"/>
-          <w:shd w:val="clear" w:color="auto" w:fill="FFFF00"/>
-        </w:rPr>
-        <w:t>Programador 3</w:t>
-      </w:r>
-    </w:p>
-    <w:p>
-      <w:pPr>
-        <w:numPr>
-          <w:ilvl w:val="0"/>
-          <w:numId w:val="14"/>
-        </w:numPr>
-        <w:spacing w:after="200" w:line="360" w:lineRule="auto"/>
-        <w:ind w:left="720" w:hanging="360"/>
-        <w:jc w:val="both"/>
-        <w:rPr>
-          <w:rFonts w:ascii="Calibri" w:eastAsia="Calibri" w:hAnsi="Calibri" w:cs="Calibri"/>
-          <w:b/>
-          <w:shd w:val="clear" w:color="auto" w:fill="FFFF00"/>
-        </w:rPr>
-      </w:pPr>
-      <w:r>
-        <w:rPr>
-          <w:rFonts w:ascii="Calibri" w:eastAsia="Calibri" w:hAnsi="Calibri" w:cs="Calibri"/>
-          <w:b/>
-          <w:shd w:val="clear" w:color="auto" w:fill="FFFF00"/>
-        </w:rPr>
-        <w:t xml:space="preserve">Formação: </w:t>
-      </w:r>
-      <w:r>
-        <w:rPr>
-          <w:rFonts w:ascii="Calibri" w:eastAsia="Calibri" w:hAnsi="Calibri" w:cs="Calibri"/>
-          <w:shd w:val="clear" w:color="auto" w:fill="FFFF00"/>
-        </w:rPr>
-        <w:t>superior incompleto em Bacharelado em Sistemas da Informação;</w:t>
-      </w:r>
-    </w:p>
-    <w:p>
-      <w:pPr>
-        <w:numPr>
-          <w:ilvl w:val="0"/>
-          <w:numId w:val="14"/>
-        </w:numPr>
-        <w:spacing w:after="200" w:line="360" w:lineRule="auto"/>
-        <w:ind w:left="720" w:hanging="360"/>
-        <w:jc w:val="both"/>
-        <w:rPr>
-          <w:rFonts w:ascii="Calibri" w:eastAsia="Calibri" w:hAnsi="Calibri" w:cs="Calibri"/>
-          <w:shd w:val="clear" w:color="auto" w:fill="FFFF00"/>
-        </w:rPr>
-      </w:pPr>
-      <w:r>
-        <w:rPr>
-          <w:rFonts w:ascii="Calibri" w:eastAsia="Calibri" w:hAnsi="Calibri" w:cs="Calibri"/>
-          <w:b/>
-          <w:shd w:val="clear" w:color="auto" w:fill="FFFF00"/>
-        </w:rPr>
-        <w:t xml:space="preserve">Experiência: </w:t>
-      </w:r>
-      <w:r>
-        <w:rPr>
-          <w:rFonts w:ascii="Calibri" w:eastAsia="Calibri" w:hAnsi="Calibri" w:cs="Calibri"/>
-          <w:shd w:val="clear" w:color="auto" w:fill="FFFF00"/>
-        </w:rPr>
-        <w:t>apenas no curso.</w:t>
-      </w:r>
-    </w:p>
-    <w:p>
-      <w:pPr>
-        <w:numPr>
-          <w:ilvl w:val="0"/>
-          <w:numId w:val="14"/>
-        </w:numPr>
-        <w:spacing w:after="200" w:line="360" w:lineRule="auto"/>
-        <w:ind w:left="720" w:hanging="360"/>
-        <w:jc w:val="both"/>
-        <w:rPr>
-          <w:rFonts w:ascii="Calibri" w:eastAsia="Calibri" w:hAnsi="Calibri" w:cs="Calibri"/>
-          <w:b/>
-        </w:rPr>
-      </w:pPr>
-      <w:r>
-        <w:rPr>
-          <w:rFonts w:ascii="Calibri" w:eastAsia="Calibri" w:hAnsi="Calibri" w:cs="Calibri"/>
-          <w:b/>
-          <w:shd w:val="clear" w:color="auto" w:fill="FFFF00"/>
-        </w:rPr>
-        <w:t>Conhecimentos:</w:t>
-      </w:r>
-      <w:r>
-        <w:rPr>
-          <w:rFonts w:ascii="Calibri" w:eastAsia="Calibri" w:hAnsi="Calibri" w:cs="Calibri"/>
-          <w:shd w:val="clear" w:color="auto" w:fill="FFFF00"/>
-        </w:rPr>
-        <w:t xml:space="preserve"> Java</w:t>
-      </w:r>
-      <w:r>
-        <w:rPr>
-          <w:rFonts w:ascii="Calibri" w:eastAsia="Calibri" w:hAnsi="Calibri" w:cs="Calibri"/>
-        </w:rPr>
-        <w:t>.</w:t>
+        <w:rPr>
+          <w:rFonts w:ascii="Calibri" w:eastAsia="Calibri" w:hAnsi="Calibri" w:cs="Calibri"/>
+        </w:rPr>
+      </w:pPr>
+      <w:r>
+        <w:rPr>
+          <w:rFonts w:ascii="Calibri" w:eastAsia="Calibri" w:hAnsi="Calibri" w:cs="Calibri"/>
+        </w:rPr>
+        <w:t>Conhecimentos: C#, Java, CSS, HTML,</w:t>
+      </w:r>
+      <w:r>
+        <w:rPr>
+          <w:rFonts w:ascii="Calibri" w:eastAsia="Calibri" w:hAnsi="Calibri" w:cs="Calibri"/>
+        </w:rPr>
+        <w:t xml:space="preserve"> </w:t>
+      </w:r>
+      <w:r>
+        <w:rPr>
+          <w:rFonts w:ascii="Calibri" w:eastAsia="Calibri" w:hAnsi="Calibri" w:cs="Calibri"/>
+        </w:rPr>
+        <w:t>MySql.</w:t>
       </w:r>
     </w:p>
     <w:p>
@@ -2150,35 +3648,7 @@
           <w:b/>
           <w:sz w:val="32"/>
         </w:rPr>
-        <w:t xml:space="preserve">Gabriel </w:t>
-      </w:r>
-      <w:proofErr w:type="spellStart"/>
-      <w:r>
-        <w:rPr>
-          <w:rFonts w:ascii="Arial Black" w:eastAsia="Arial Black" w:hAnsi="Arial Black" w:cs="Arial Black"/>
-          <w:b/>
-          <w:sz w:val="32"/>
-        </w:rPr>
-        <w:t>Brogni</w:t>
-      </w:r>
-      <w:proofErr w:type="spellEnd"/>
-      <w:r>
-        <w:rPr>
-          <w:rFonts w:ascii="Arial Black" w:eastAsia="Arial Black" w:hAnsi="Arial Black" w:cs="Arial Black"/>
-          <w:b/>
-          <w:sz w:val="32"/>
-        </w:rPr>
-        <w:t xml:space="preserve"> </w:t>
-      </w:r>
-      <w:bookmarkStart w:id="0" w:name="_GoBack"/>
-      <w:bookmarkEnd w:id="0"/>
-      <w:r>
-        <w:rPr>
-          <w:rFonts w:ascii="Arial Black" w:eastAsia="Arial Black" w:hAnsi="Arial Black" w:cs="Arial Black"/>
-          <w:b/>
-          <w:sz w:val="32"/>
-        </w:rPr>
-        <w:t>Bento</w:t>
+        <w:t>Gabriel Brogni Bento</w:t>
       </w:r>
     </w:p>
     <w:p>
@@ -2195,10 +3665,59 @@
       </w:pPr>
       <w:r>
         <w:rPr>
-          <w:rFonts w:ascii="Verdana" w:eastAsia="Verdana" w:hAnsi="Verdana" w:cs="Verdana"/>
-          <w:sz w:val="20"/>
-        </w:rPr>
-        <w:t>Insira a foto aqui</w:t>
+          <w:rFonts w:ascii="Cambria" w:eastAsia="Cambria" w:hAnsi="Cambria" w:cs="Cambria"/>
+          <w:noProof/>
+          <w:color w:val="4F81BD"/>
+          <w:sz w:val="24"/>
+        </w:rPr>
+        <w:drawing>
+          <wp:inline distT="0" distB="0" distL="0" distR="0" wp14:anchorId="5218A986" wp14:editId="172C691A">
+            <wp:extent cx="2203530" cy="2834640"/>
+            <wp:effectExtent l="0" t="0" r="0" b="0"/>
+            <wp:docPr id="1" name="Imagem 1"/>
+            <wp:cNvGraphicFramePr>
+              <a:graphicFrameLocks xmlns:a="http://schemas.openxmlformats.org/drawingml/2006/main" noChangeAspect="1"/>
+            </wp:cNvGraphicFramePr>
+            <a:graphic xmlns:a="http://schemas.openxmlformats.org/drawingml/2006/main">
+              <a:graphicData uri="http://schemas.openxmlformats.org/drawingml/2006/picture">
+                <pic:pic xmlns:pic="http://schemas.openxmlformats.org/drawingml/2006/picture">
+                  <pic:nvPicPr>
+                    <pic:cNvPr id="0" name="Picture 2"/>
+                    <pic:cNvPicPr>
+                      <a:picLocks noChangeAspect="1" noChangeArrowheads="1"/>
+                    </pic:cNvPicPr>
+                  </pic:nvPicPr>
+                  <pic:blipFill>
+                    <a:blip r:embed="rId13">
+                      <a:extLst>
+                        <a:ext uri="{28A0092B-C50C-407E-A947-70E740481C1C}">
+                          <a14:useLocalDpi xmlns:a14="http://schemas.microsoft.com/office/drawing/2010/main" val="0"/>
+                        </a:ext>
+                      </a:extLst>
+                    </a:blip>
+                    <a:srcRect/>
+                    <a:stretch>
+                      <a:fillRect/>
+                    </a:stretch>
+                  </pic:blipFill>
+                  <pic:spPr bwMode="auto">
+                    <a:xfrm>
+                      <a:off x="0" y="0"/>
+                      <a:ext cx="2232962" cy="2872502"/>
+                    </a:xfrm>
+                    <a:prstGeom prst="rect">
+                      <a:avLst/>
+                    </a:prstGeom>
+                    <a:noFill/>
+                    <a:ln>
+                      <a:noFill/>
+                    </a:ln>
+                  </pic:spPr>
+                </pic:pic>
+              </a:graphicData>
+            </a:graphic>
+          </wp:inline>
+        </w:drawing>
       </w:r>
     </w:p>
     <w:p>
@@ -2220,16 +3739,14 @@
         </w:rPr>
         <w:t xml:space="preserve">Equipe: </w:t>
       </w:r>
-      <w:proofErr w:type="spellStart"/>
       <w:r>
         <w:rPr>
           <w:rFonts w:ascii="Arial Black" w:eastAsia="Arial Black" w:hAnsi="Arial Black" w:cs="Arial Black"/>
           <w:b/>
           <w:sz w:val="32"/>
         </w:rPr>
-        <w:t>xxx</w:t>
-      </w:r>
-      <w:proofErr w:type="spellEnd"/>
+        <w:t>07</w:t>
+      </w:r>
     </w:p>
     <w:p>
       <w:pPr>
@@ -2341,6 +3858,8 @@
           <w:rFonts w:ascii="Calibri" w:eastAsia="Calibri" w:hAnsi="Calibri" w:cs="Calibri"/>
         </w:rPr>
       </w:pPr>
+      <w:bookmarkStart w:id="0" w:name="_GoBack"/>
+      <w:bookmarkEnd w:id="0"/>
     </w:p>
     <w:p>
       <w:pPr>
@@ -3246,7 +4765,7 @@
       </w:pPr>
     </w:pPrDefault>
   </w:docDefaults>
-  <w:latentStyles w:defLockedState="0" w:defUIPriority="99" w:defSemiHidden="0" w:defUnhideWhenUsed="0" w:defQFormat="0" w:count="375">
+  <w:latentStyles w:defLockedState="0" w:defUIPriority="99" w:defSemiHidden="0" w:defUnhideWhenUsed="0" w:defQFormat="0" w:count="376">
     <w:lsdException w:name="Normal" w:uiPriority="0" w:qFormat="1"/>
     <w:lsdException w:name="heading 1" w:uiPriority="9" w:qFormat="1"/>
     <w:lsdException w:name="heading 2" w:semiHidden="1" w:uiPriority="9" w:unhideWhenUsed="1" w:qFormat="1"/>
@@ -3352,7 +4871,6 @@
     <w:lsdException w:name="HTML Sample" w:semiHidden="1" w:unhideWhenUsed="1"/>
     <w:lsdException w:name="HTML Typewriter" w:semiHidden="1" w:unhideWhenUsed="1"/>
     <w:lsdException w:name="HTML Variable" w:semiHidden="1" w:unhideWhenUsed="1"/>
-    <w:lsdException w:name="Normal Table" w:semiHidden="1" w:unhideWhenUsed="1"/>
     <w:lsdException w:name="annotation subject" w:semiHidden="1" w:unhideWhenUsed="1"/>
     <w:lsdException w:name="No List" w:semiHidden="1" w:unhideWhenUsed="1"/>
     <w:lsdException w:name="Outline List 1" w:semiHidden="1" w:unhideWhenUsed="1"/>
@@ -3399,10 +4917,8 @@
     <w:lsdException w:name="Table Subtle 2" w:semiHidden="1" w:unhideWhenUsed="1"/>
     <w:lsdException w:name="Table Web 1" w:semiHidden="1" w:unhideWhenUsed="1"/>
     <w:lsdException w:name="Table Web 2" w:semiHidden="1" w:unhideWhenUsed="1"/>
-    <w:lsdException w:name="Table Web 3" w:semiHidden="1" w:unhideWhenUsed="1"/>
     <w:lsdException w:name="Balloon Text" w:semiHidden="1" w:unhideWhenUsed="1"/>
     <w:lsdException w:name="Table Grid" w:uiPriority="39"/>
-    <w:lsdException w:name="Table Theme" w:semiHidden="1" w:unhideWhenUsed="1"/>
     <w:lsdException w:name="Placeholder Text" w:semiHidden="1"/>
     <w:lsdException w:name="No Spacing" w:uiPriority="1" w:qFormat="1"/>
     <w:lsdException w:name="Light Shading" w:uiPriority="60"/>
@@ -3622,6 +5138,7 @@
     <w:lsdException w:name="Smart Hyperlink" w:semiHidden="1" w:unhideWhenUsed="1"/>
     <w:lsdException w:name="Hashtag" w:semiHidden="1" w:unhideWhenUsed="1"/>
     <w:lsdException w:name="Unresolved Mention" w:semiHidden="1" w:unhideWhenUsed="1"/>
+    <w:lsdException w:name="Smart Link" w:semiHidden="1" w:unhideWhenUsed="1"/>
   </w:latentStyles>
   <w:style w:type="paragraph" w:default="1" w:styleId="Normal">
     <w:name w:val="Normal"/>
@@ -3676,6 +5193,60 @@
     <w:rsid w:val="00282345"/>
     <w:rPr>
       <w:color w:val="0563C1" w:themeColor="hyperlink"/>
+      <w:u w:val="single"/>
+    </w:rPr>
+  </w:style>
+  <w:style w:type="character" w:styleId="MenoPendente">
+    <w:name w:val="Unresolved Mention"/>
+    <w:basedOn w:val="Fontepargpadro"/>
+    <w:uiPriority w:val="99"/>
+    <w:semiHidden/>
+    <w:unhideWhenUsed/>
+    <w:rsid w:val="00CA5192"/>
+    <w:rPr>
+      <w:color w:val="605E5C"/>
+      <w:shd w:val="clear" w:color="auto" w:fill="E1DFDD"/>
+    </w:rPr>
+  </w:style>
+  <w:style w:type="paragraph" w:styleId="Textodebalo">
+    <w:name w:val="Balloon Text"/>
+    <w:basedOn w:val="Normal"/>
+    <w:link w:val="TextodebaloChar"/>
+    <w:uiPriority w:val="99"/>
+    <w:semiHidden/>
+    <w:unhideWhenUsed/>
+    <w:rsid w:val="006A3B4F"/>
+    <w:pPr>
+      <w:spacing w:after="0" w:line="240" w:lineRule="auto"/>
+    </w:pPr>
+    <w:rPr>
+      <w:rFonts w:ascii="Segoe UI" w:hAnsi="Segoe UI" w:cs="Segoe UI"/>
+      <w:sz w:val="18"/>
+      <w:szCs w:val="18"/>
+    </w:rPr>
+  </w:style>
+  <w:style w:type="character" w:customStyle="1" w:styleId="TextodebaloChar">
+    <w:name w:val="Texto de balão Char"/>
+    <w:basedOn w:val="Fontepargpadro"/>
+    <w:link w:val="Textodebalo"/>
+    <w:uiPriority w:val="99"/>
+    <w:semiHidden/>
+    <w:rsid w:val="006A3B4F"/>
+    <w:rPr>
+      <w:rFonts w:ascii="Segoe UI" w:hAnsi="Segoe UI" w:cs="Segoe UI"/>
+      <w:sz w:val="18"/>
+      <w:szCs w:val="18"/>
+    </w:rPr>
+  </w:style>
+  <w:style w:type="character" w:styleId="HiperlinkVisitado">
+    <w:name w:val="FollowedHyperlink"/>
+    <w:basedOn w:val="Fontepargpadro"/>
+    <w:uiPriority w:val="99"/>
+    <w:semiHidden/>
+    <w:unhideWhenUsed/>
+    <w:rsid w:val="002A7B2E"/>
+    <w:rPr>
+      <w:color w:val="954F72" w:themeColor="followedHyperlink"/>
       <w:u w:val="single"/>
     </w:rPr>
   </w:style>
@@ -3975,4 +5546,16 @@
     </a:ext>
   </a:extLst>
 </a:theme>
+</file>
+
+<file path=customXml/item1.xml><?xml version="1.0" encoding="utf-8"?>
+<b:Sources xmlns:b="http://schemas.openxmlformats.org/officeDocument/2006/bibliography" xmlns="http://schemas.openxmlformats.org/officeDocument/2006/bibliography" SelectedStyle="\APASixthEditionOfficeOnline.xsl" StyleName="APA" Version="6"/>
+</file>
+
+<file path=customXml/itemProps1.xml><?xml version="1.0" encoding="utf-8"?>
+<ds:datastoreItem xmlns:ds="http://schemas.openxmlformats.org/officeDocument/2006/customXml" ds:itemID="{8D2FBCA2-48F1-46C6-9F39-02A5CECFAB80}">
+  <ds:schemaRefs>
+    <ds:schemaRef ds:uri="http://schemas.openxmlformats.org/officeDocument/2006/bibliography"/>
+  </ds:schemaRefs>
+</ds:datastoreItem>
 </file>
</xml_diff>